<commit_message>
ajout word final henri
</commit_message>
<xml_diff>
--- a/rapport henri.docx
+++ b/rapport henri.docx
@@ -3471,7 +3471,7 @@
               </mc:Choice>
               <mc:Fallback>
                 <w:pict>
-                  <v:group id="Groupe 71" o:spid="_x0000_s1026" style="position:absolute;margin-left:0;margin-top:0;width:172.8pt;height:718.55pt;z-index:-251552768;mso-width-percent:330;mso-height-percent:950;mso-left-percent:40;mso-position-horizontal-relative:page;mso-position-vertical:center;mso-position-vertical-relative:page;mso-width-percent:330;mso-height-percent:950;mso-left-percent:40" coordsize="21945,91257" o:gfxdata="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">
+                  <v:group id="Groupe 71" o:spid="_x0000_s1026" style="position:absolute;margin-left:0;margin-top:0;width:172.8pt;height:718.55pt;z-index:-251552768;mso-width-percent:330;mso-height-percent:950;mso-left-percent:40;mso-position-horizontal-relative:page;mso-position-vertical:center;mso-position-vertical-relative:page;mso-width-percent:330;mso-height-percent:950;mso-left-percent:40" coordsize="21945,91257" o:gfxdata="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">
                     <v:rect id="Rectangle 72" o:spid="_x0000_s1027" style="position:absolute;width:1945;height:91257;visibility:visible;mso-wrap-style:square;v-text-anchor:middle" o:gfxdata="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" fillcolor="#44546a [3215]" stroked="f" strokeweight="1pt"/>
                     <v:shapetype id="_x0000_t15" coordsize="21600,21600" o:spt="15" adj="16200" path="m@0,l,,,21600@0,21600,21600,10800xe">
                       <v:stroke joinstyle="miter"/>
@@ -3869,7 +3869,7 @@
                     <v:stroke joinstyle="miter"/>
                     <v:path gradientshapeok="t" o:connecttype="rect"/>
                   </v:shapetype>
-                  <v:shape id="Zone de texte 100" o:spid="_x0000_s1055" type="#_x0000_t202" style="position:absolute;margin-left:0;margin-top:0;width:4in;height:28.8pt;z-index:251765760;visibility:visible;mso-wrap-style:square;mso-width-percent:450;mso-height-percent:0;mso-left-percent:420;mso-top-percent:880;mso-wrap-distance-left:9pt;mso-wrap-distance-top:0;mso-wrap-distance-right:9pt;mso-wrap-distance-bottom:0;mso-position-horizontal-relative:page;mso-position-vertical-relative:page;mso-width-percent:450;mso-height-percent:0;mso-left-percent:420;mso-top-percent:880;mso-width-relative:page;mso-height-relative:margin;v-text-anchor:bottom" o:gfxdata="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" filled="f" stroked="f" strokeweight=".5pt">
+                  <v:shape id="Zone de texte 100" o:spid="_x0000_s1055" type="#_x0000_t202" style="position:absolute;margin-left:0;margin-top:0;width:4in;height:28.8pt;z-index:251765760;visibility:visible;mso-wrap-style:square;mso-width-percent:450;mso-height-percent:0;mso-left-percent:420;mso-top-percent:880;mso-wrap-distance-left:9pt;mso-wrap-distance-top:0;mso-wrap-distance-right:9pt;mso-wrap-distance-bottom:0;mso-position-horizontal-relative:page;mso-position-vertical-relative:page;mso-width-percent:450;mso-height-percent:0;mso-left-percent:420;mso-top-percent:880;mso-width-relative:page;mso-height-relative:margin;v-text-anchor:bottom" o:gfxdata="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" filled="f" stroked="f" strokeweight=".5pt">
                     <v:textbox style="mso-fit-shape-to-text:t" inset="0,0,0,0">
                       <w:txbxContent>
                         <w:p>
@@ -4166,7 +4166,7 @@
               </mc:Choice>
               <mc:Fallback>
                 <w:pict>
-                  <v:shape id="Zone de texte 101" o:spid="_x0000_s1056" type="#_x0000_t202" style="position:absolute;margin-left:0;margin-top:0;width:4in;height:84.25pt;z-index:251764736;visibility:visible;mso-wrap-style:square;mso-width-percent:450;mso-height-percent:0;mso-left-percent:420;mso-top-percent:175;mso-wrap-distance-left:9pt;mso-wrap-distance-top:0;mso-wrap-distance-right:9pt;mso-wrap-distance-bottom:0;mso-position-horizontal-relative:page;mso-position-vertical-relative:page;mso-width-percent:450;mso-height-percent:0;mso-left-percent:420;mso-top-percent:175;mso-width-relative:page;mso-height-relative:margin;v-text-anchor:top" o:gfxdata="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" filled="f" stroked="f" strokeweight=".5pt">
+                  <v:shape id="Zone de texte 101" o:spid="_x0000_s1056" type="#_x0000_t202" style="position:absolute;margin-left:0;margin-top:0;width:4in;height:84.25pt;z-index:251764736;visibility:visible;mso-wrap-style:square;mso-width-percent:450;mso-height-percent:0;mso-left-percent:420;mso-top-percent:175;mso-wrap-distance-left:9pt;mso-wrap-distance-top:0;mso-wrap-distance-right:9pt;mso-wrap-distance-bottom:0;mso-position-horizontal-relative:page;mso-position-vertical-relative:page;mso-width-percent:450;mso-height-percent:0;mso-left-percent:420;mso-top-percent:175;mso-width-relative:page;mso-height-relative:margin;v-text-anchor:top" o:gfxdata="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" filled="f" stroked="f" strokeweight=".5pt">
                     <v:textbox style="mso-fit-shape-to-text:t" inset="0,0,0,0">
                       <w:txbxContent>
                         <w:p>
@@ -4275,8 +4275,6 @@
             <w:br w:type="page"/>
           </w:r>
         </w:p>
-        <w:bookmarkStart w:id="0" w:name="_GoBack" w:displacedByCustomXml="next"/>
-        <w:bookmarkEnd w:id="0" w:displacedByCustomXml="next"/>
       </w:sdtContent>
     </w:sdt>
     <w:p>
@@ -4293,44 +4291,501 @@
         <w:t>Introduction</w:t>
       </w:r>
     </w:p>
+    <w:p>
+      <w:r>
+        <w:t>L’objectif</w:t>
+      </w:r>
+      <w:r>
+        <w:t xml:space="preserve"> </w:t>
+      </w:r>
+      <w:r>
+        <w:t>de</w:t>
+      </w:r>
+      <w:r>
+        <w:t xml:space="preserve"> </w:t>
+      </w:r>
+      <w:r>
+        <w:t>ce</w:t>
+      </w:r>
+      <w:r>
+        <w:t xml:space="preserve"> </w:t>
+      </w:r>
+      <w:r>
+        <w:t>proje</w:t>
+      </w:r>
+      <w:r>
+        <w:t xml:space="preserve">t </w:t>
+      </w:r>
+      <w:r>
+        <w:t>est</w:t>
+      </w:r>
+      <w:r>
+        <w:t xml:space="preserve"> </w:t>
+      </w:r>
+      <w:r>
+        <w:t>de</w:t>
+      </w:r>
+      <w:r>
+        <w:t xml:space="preserve"> </w:t>
+      </w:r>
+      <w:r>
+        <w:t>réaliser</w:t>
+      </w:r>
+      <w:r>
+        <w:t xml:space="preserve"> </w:t>
+      </w:r>
+      <w:r>
+        <w:t>une</w:t>
+      </w:r>
+      <w:r>
+        <w:t xml:space="preserve"> </w:t>
+      </w:r>
+      <w:r>
+        <w:t>station</w:t>
+      </w:r>
+      <w:r>
+        <w:t xml:space="preserve"> </w:t>
+      </w:r>
+      <w:r>
+        <w:t>météo</w:t>
+      </w:r>
+      <w:r>
+        <w:t xml:space="preserve"> </w:t>
+      </w:r>
+      <w:r>
+        <w:t>sans</w:t>
+      </w:r>
+      <w:r>
+        <w:t xml:space="preserve"> </w:t>
+      </w:r>
+      <w:r>
+        <w:t>fil.</w:t>
+      </w:r>
+      <w:r>
+        <w:t xml:space="preserve"> </w:t>
+      </w:r>
+      <w:proofErr w:type="spellStart"/>
+      <w:r>
+        <w:t>Ell</w:t>
+      </w:r>
+      <w:proofErr w:type="spellEnd"/>
+      <w:r>
+        <w:t>e</w:t>
+      </w:r>
+      <w:r>
+        <w:t xml:space="preserve"> </w:t>
+      </w:r>
+      <w:r>
+        <w:t>sera</w:t>
+      </w:r>
+      <w:r>
+        <w:t xml:space="preserve"> </w:t>
+      </w:r>
+      <w:r>
+        <w:t>composée</w:t>
+      </w:r>
+      <w:r>
+        <w:t xml:space="preserve"> </w:t>
+      </w:r>
+      <w:r>
+        <w:t>d’une</w:t>
+      </w:r>
+      <w:r>
+        <w:t xml:space="preserve"> </w:t>
+      </w:r>
+      <w:r>
+        <w:t>partie</w:t>
+      </w:r>
+      <w:r>
+        <w:t xml:space="preserve"> </w:t>
+      </w:r>
+      <w:r>
+        <w:t>émission</w:t>
+      </w:r>
+      <w:r>
+        <w:t xml:space="preserve"> </w:t>
+      </w:r>
+      <w:r>
+        <w:t>distante</w:t>
+      </w:r>
+      <w:r>
+        <w:t xml:space="preserve"> </w:t>
+      </w:r>
+      <w:r>
+        <w:t>munie</w:t>
+      </w:r>
+      <w:r>
+        <w:t xml:space="preserve"> </w:t>
+      </w:r>
+      <w:r>
+        <w:t>de</w:t>
+      </w:r>
+      <w:r>
+        <w:t xml:space="preserve"> </w:t>
+      </w:r>
+      <w:r>
+        <w:t>différents</w:t>
+      </w:r>
+      <w:r>
+        <w:t xml:space="preserve"> </w:t>
+      </w:r>
+      <w:r>
+        <w:t>capteurs,</w:t>
+      </w:r>
+      <w:r>
+        <w:t xml:space="preserve"> </w:t>
+      </w:r>
+      <w:r>
+        <w:t>et</w:t>
+      </w:r>
+      <w:r>
+        <w:t xml:space="preserve"> </w:t>
+      </w:r>
+      <w:r>
+        <w:t>d’une</w:t>
+      </w:r>
+      <w:r>
+        <w:t xml:space="preserve"> </w:t>
+      </w:r>
+      <w:r>
+        <w:t>partie</w:t>
+      </w:r>
+      <w:r>
+        <w:t xml:space="preserve"> </w:t>
+      </w:r>
+      <w:r>
+        <w:t>réception</w:t>
+      </w:r>
+      <w:r>
+        <w:t xml:space="preserve"> </w:t>
+      </w:r>
+      <w:r>
+        <w:t>locale</w:t>
+      </w:r>
+      <w:r>
+        <w:t xml:space="preserve"> </w:t>
+      </w:r>
+      <w:r>
+        <w:t>reliée</w:t>
+      </w:r>
+      <w:r>
+        <w:t xml:space="preserve"> </w:t>
+      </w:r>
+      <w:r>
+        <w:t>à</w:t>
+      </w:r>
+      <w:r>
+        <w:t xml:space="preserve"> </w:t>
+      </w:r>
+      <w:r>
+        <w:t>un</w:t>
+      </w:r>
+      <w:r>
+        <w:t xml:space="preserve"> </w:t>
+      </w:r>
+      <w:r>
+        <w:t>ordinateur.</w:t>
+      </w:r>
+    </w:p>
+    <w:p>
+      <w:r>
+        <w:t>L’architecture retenu imposée par le sujet est la suivante :</w:t>
+      </w:r>
+    </w:p>
+    <w:p>
+      <w:r>
+        <w:rPr>
+          <w:noProof/>
+        </w:rPr>
+        <w:drawing>
+          <wp:inline distT="0" distB="0" distL="0" distR="0">
+            <wp:extent cx="5760720" cy="2539365"/>
+            <wp:effectExtent l="0" t="0" r="0" b="0"/>
+            <wp:docPr id="9" name="Image 9"/>
+            <wp:cNvGraphicFramePr>
+              <a:graphicFrameLocks xmlns:a="http://schemas.openxmlformats.org/drawingml/2006/main" noChangeAspect="1"/>
+            </wp:cNvGraphicFramePr>
+            <a:graphic xmlns:a="http://schemas.openxmlformats.org/drawingml/2006/main">
+              <a:graphicData uri="http://schemas.openxmlformats.org/drawingml/2006/picture">
+                <pic:pic xmlns:pic="http://schemas.openxmlformats.org/drawingml/2006/picture">
+                  <pic:nvPicPr>
+                    <pic:cNvPr id="0" name="Picture 10"/>
+                    <pic:cNvPicPr>
+                      <a:picLocks noChangeAspect="1" noChangeArrowheads="1"/>
+                    </pic:cNvPicPr>
+                  </pic:nvPicPr>
+                  <pic:blipFill>
+                    <a:blip r:embed="rId9">
+                      <a:extLst>
+                        <a:ext uri="{28A0092B-C50C-407E-A947-70E740481C1C}">
+                          <a14:useLocalDpi xmlns:a14="http://schemas.microsoft.com/office/drawing/2010/main" val="0"/>
+                        </a:ext>
+                      </a:extLst>
+                    </a:blip>
+                    <a:srcRect/>
+                    <a:stretch>
+                      <a:fillRect/>
+                    </a:stretch>
+                  </pic:blipFill>
+                  <pic:spPr bwMode="auto">
+                    <a:xfrm>
+                      <a:off x="0" y="0"/>
+                      <a:ext cx="5760720" cy="2539365"/>
+                    </a:xfrm>
+                    <a:prstGeom prst="rect">
+                      <a:avLst/>
+                    </a:prstGeom>
+                    <a:noFill/>
+                    <a:ln>
+                      <a:noFill/>
+                    </a:ln>
+                  </pic:spPr>
+                </pic:pic>
+              </a:graphicData>
+            </a:graphic>
+          </wp:inline>
+        </w:drawing>
+      </w:r>
+    </w:p>
+    <w:p>
+      <w:r>
+        <w:t>Chaque module se compose :</w:t>
+      </w:r>
+    </w:p>
+    <w:p>
+      <w:pPr>
+        <w:pStyle w:val="Paragraphedeliste"/>
+        <w:numPr>
+          <w:ilvl w:val="0"/>
+          <w:numId w:val="5"/>
+        </w:numPr>
+      </w:pPr>
+      <w:proofErr w:type="gramStart"/>
+      <w:r>
+        <w:t>d’une</w:t>
+      </w:r>
+      <w:proofErr w:type="gramEnd"/>
+      <w:r>
+        <w:t xml:space="preserve"> carte Arduino UNO avec microprocesseur ATMEGA328P ;</w:t>
+      </w:r>
+    </w:p>
+    <w:p>
+      <w:pPr>
+        <w:pStyle w:val="Paragraphedeliste"/>
+        <w:numPr>
+          <w:ilvl w:val="0"/>
+          <w:numId w:val="5"/>
+        </w:numPr>
+      </w:pPr>
+      <w:proofErr w:type="gramStart"/>
+      <w:r>
+        <w:t>d’un</w:t>
+      </w:r>
+      <w:proofErr w:type="gramEnd"/>
+      <w:r>
+        <w:t xml:space="preserve"> </w:t>
+      </w:r>
+      <w:proofErr w:type="spellStart"/>
+      <w:r>
+        <w:t>shield</w:t>
+      </w:r>
+      <w:proofErr w:type="spellEnd"/>
+      <w:r>
+        <w:t xml:space="preserve"> Wireless Proto ou SD ;</w:t>
+      </w:r>
+    </w:p>
+    <w:p>
+      <w:pPr>
+        <w:pStyle w:val="Paragraphedeliste"/>
+        <w:numPr>
+          <w:ilvl w:val="0"/>
+          <w:numId w:val="5"/>
+        </w:numPr>
+      </w:pPr>
+      <w:proofErr w:type="gramStart"/>
+      <w:r>
+        <w:t>d’un</w:t>
+      </w:r>
+      <w:proofErr w:type="gramEnd"/>
+      <w:r>
+        <w:t xml:space="preserve"> module </w:t>
+      </w:r>
+      <w:proofErr w:type="spellStart"/>
+      <w:r>
+        <w:t>xBee</w:t>
+      </w:r>
+      <w:proofErr w:type="spellEnd"/>
+      <w:r>
+        <w:t>.</w:t>
+      </w:r>
+    </w:p>
     <w:p/>
     <w:p>
+      <w:r>
+        <w:t xml:space="preserve">Les capteurs disponibles sont : </w:t>
+      </w:r>
+    </w:p>
+    <w:p>
+      <w:pPr>
+        <w:pStyle w:val="Paragraphedeliste"/>
+        <w:numPr>
+          <w:ilvl w:val="0"/>
+          <w:numId w:val="5"/>
+        </w:numPr>
+      </w:pPr>
+      <w:proofErr w:type="gramStart"/>
+      <w:r>
+        <w:t>un</w:t>
+      </w:r>
+      <w:proofErr w:type="gramEnd"/>
+      <w:r>
+        <w:t xml:space="preserve"> luxmètre </w:t>
+      </w:r>
+      <w:proofErr w:type="spellStart"/>
+      <w:r>
+        <w:t>Vishay</w:t>
+      </w:r>
+      <w:proofErr w:type="spellEnd"/>
+      <w:r>
+        <w:t xml:space="preserve"> TEMT6000 ;</w:t>
+      </w:r>
+    </w:p>
+    <w:p>
+      <w:pPr>
+        <w:pStyle w:val="Paragraphedeliste"/>
+        <w:numPr>
+          <w:ilvl w:val="0"/>
+          <w:numId w:val="5"/>
+        </w:numPr>
+      </w:pPr>
+      <w:proofErr w:type="gramStart"/>
+      <w:r>
+        <w:t>un</w:t>
+      </w:r>
+      <w:proofErr w:type="gramEnd"/>
+      <w:r>
+        <w:t xml:space="preserve"> baromètre/thermomètre </w:t>
+      </w:r>
+      <w:proofErr w:type="spellStart"/>
+      <w:r>
+        <w:t>Freescale</w:t>
+      </w:r>
+      <w:proofErr w:type="spellEnd"/>
+      <w:r>
+        <w:t xml:space="preserve"> MPL115A2</w:t>
+      </w:r>
+      <w:r>
+        <w:t> ;</w:t>
+      </w:r>
+    </w:p>
+    <w:p>
+      <w:pPr>
+        <w:pStyle w:val="Paragraphedeliste"/>
+        <w:numPr>
+          <w:ilvl w:val="0"/>
+          <w:numId w:val="5"/>
+        </w:numPr>
+      </w:pPr>
+      <w:proofErr w:type="gramStart"/>
+      <w:r>
+        <w:t>un</w:t>
+      </w:r>
+      <w:proofErr w:type="gramEnd"/>
+      <w:r>
+        <w:t xml:space="preserve"> hygromètre/thermomètre D-</w:t>
+      </w:r>
+      <w:proofErr w:type="spellStart"/>
+      <w:r>
+        <w:t>Robotics</w:t>
+      </w:r>
+      <w:proofErr w:type="spellEnd"/>
+      <w:r>
+        <w:t xml:space="preserve"> DHT11.</w:t>
+      </w:r>
+    </w:p>
+    <w:p/>
+    <w:p>
+      <w:r>
+        <w:t xml:space="preserve">Chacun des capteurs utilise un protocole de communication différent. Un des objectifs est donc d’implémenter les codes dans le microcontrôleur pour acquérir les mesures correctement. </w:t>
+      </w:r>
+      <w:bookmarkStart w:id="0" w:name="_GoBack"/>
+      <w:bookmarkEnd w:id="0"/>
+      <w:r>
+        <w:t xml:space="preserve"> </w:t>
+      </w:r>
+    </w:p>
+    <w:p/>
+    <w:p>
       <w:pPr>
         <w:pStyle w:val="Titre1"/>
       </w:pPr>
       <w:r>
+        <w:t>Architecture globale</w:t>
+      </w:r>
+    </w:p>
+    <w:p>
+      <w:pPr>
+        <w:pStyle w:val="Titre2"/>
+      </w:pPr>
+      <w:r>
+        <w:t>Câblage carte</w:t>
+      </w:r>
+    </w:p>
+    <w:p/>
+    <w:p>
+      <w:r>
         <w:rPr>
           <w:noProof/>
         </w:rPr>
-        <w:object w:dxaOrig="1440" w:dyaOrig="1440">
-          <v:shapetype id="_x0000_t75" coordsize="21600,21600" o:spt="75" o:preferrelative="t" path="m@4@5l@4@11@9@11@9@5xe" filled="f" stroked="f">
-            <v:stroke joinstyle="miter"/>
-            <v:formulas>
-              <v:f eqn="if lineDrawn pixelLineWidth 0"/>
-              <v:f eqn="sum @0 1 0"/>
-              <v:f eqn="sum 0 0 @1"/>
-              <v:f eqn="prod @2 1 2"/>
-              <v:f eqn="prod @3 21600 pixelWidth"/>
-              <v:f eqn="prod @3 21600 pixelHeight"/>
-              <v:f eqn="sum @0 0 1"/>
-              <v:f eqn="prod @6 1 2"/>
-              <v:f eqn="prod @7 21600 pixelWidth"/>
-              <v:f eqn="sum @8 21600 0"/>
-              <v:f eqn="prod @7 21600 pixelHeight"/>
-              <v:f eqn="sum @10 21600 0"/>
-            </v:formulas>
-            <v:path o:extrusionok="f" gradientshapeok="t" o:connecttype="rect"/>
-            <o:lock v:ext="edit" aspectratio="t"/>
-          </v:shapetype>
-          <v:shape id="_x0000_s1026" type="#_x0000_t75" style="position:absolute;left:0;text-align:left;margin-left:327.3pt;margin-top:54.75pt;width:131.3pt;height:123.8pt;z-index:251767808;mso-position-horizontal-relative:margin;mso-position-vertical-relative:margin">
-            <v:imagedata r:id="rId9" o:title=""/>
-            <w10:wrap type="square" anchorx="margin" anchory="margin"/>
-          </v:shape>
-          <o:OLEObject Type="Embed" ProgID="Visio.Drawing.15" ShapeID="_x0000_s1026" DrawAspect="Content" ObjectID="_1603696103" r:id="rId10"/>
-        </w:object>
-      </w:r>
-      <w:r>
-        <w:t>Architecture globale</w:t>
+        <w:lastRenderedPageBreak/>
+        <w:drawing>
+          <wp:inline distT="0" distB="0" distL="0" distR="0">
+            <wp:extent cx="5759450" cy="2794000"/>
+            <wp:effectExtent l="0" t="0" r="0" b="6350"/>
+            <wp:docPr id="2" name="Image 2"/>
+            <wp:cNvGraphicFramePr>
+              <a:graphicFrameLocks xmlns:a="http://schemas.openxmlformats.org/drawingml/2006/main" noChangeAspect="1"/>
+            </wp:cNvGraphicFramePr>
+            <a:graphic xmlns:a="http://schemas.openxmlformats.org/drawingml/2006/main">
+              <a:graphicData uri="http://schemas.openxmlformats.org/drawingml/2006/picture">
+                <pic:pic xmlns:pic="http://schemas.openxmlformats.org/drawingml/2006/picture">
+                  <pic:nvPicPr>
+                    <pic:cNvPr id="0" name="Picture 2"/>
+                    <pic:cNvPicPr>
+                      <a:picLocks noChangeAspect="1" noChangeArrowheads="1"/>
+                    </pic:cNvPicPr>
+                  </pic:nvPicPr>
+                  <pic:blipFill>
+                    <a:blip r:embed="rId10" cstate="print">
+                      <a:extLst>
+                        <a:ext uri="{28A0092B-C50C-407E-A947-70E740481C1C}">
+                          <a14:useLocalDpi xmlns:a14="http://schemas.microsoft.com/office/drawing/2010/main" val="0"/>
+                        </a:ext>
+                      </a:extLst>
+                    </a:blip>
+                    <a:srcRect/>
+                    <a:stretch>
+                      <a:fillRect/>
+                    </a:stretch>
+                  </pic:blipFill>
+                  <pic:spPr bwMode="auto">
+                    <a:xfrm>
+                      <a:off x="0" y="0"/>
+                      <a:ext cx="5759450" cy="2794000"/>
+                    </a:xfrm>
+                    <a:prstGeom prst="rect">
+                      <a:avLst/>
+                    </a:prstGeom>
+                    <a:noFill/>
+                    <a:ln>
+                      <a:noFill/>
+                    </a:ln>
+                  </pic:spPr>
+                </pic:pic>
+              </a:graphicData>
+            </a:graphic>
+          </wp:inline>
+        </w:drawing>
       </w:r>
     </w:p>
     <w:p>
@@ -4469,7 +4924,7 @@
           </mc:Choice>
           <mc:Fallback>
             <w:pict>
-              <v:shape w14:anchorId="57C613FF" id="Zone de texte 1" o:spid="_x0000_s1057" type="#_x0000_t202" style="position:absolute;left:0;text-align:left;margin-left:59.8pt;margin-top:48.8pt;width:111pt;height:15.75pt;z-index:251769856;visibility:visible;mso-wrap-style:square;mso-height-percent:0;mso-wrap-distance-left:9pt;mso-wrap-distance-top:0;mso-wrap-distance-right:9pt;mso-wrap-distance-bottom:0;mso-position-horizontal:right;mso-position-horizontal-relative:margin;mso-position-vertical:absolute;mso-position-vertical-relative:text;mso-height-percent:0;mso-height-relative:margin;v-text-anchor:top" o:gfxdata="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" stroked="f">
+              <v:shape w14:anchorId="57C613FF" id="Zone de texte 1" o:spid="_x0000_s1057" type="#_x0000_t202" style="position:absolute;left:0;text-align:left;margin-left:59.8pt;margin-top:48.8pt;width:111pt;height:15.75pt;z-index:251769856;visibility:visible;mso-wrap-style:square;mso-height-percent:0;mso-wrap-distance-left:9pt;mso-wrap-distance-top:0;mso-wrap-distance-right:9pt;mso-wrap-distance-bottom:0;mso-position-horizontal:right;mso-position-horizontal-relative:margin;mso-position-vertical:absolute;mso-position-vertical-relative:text;mso-height-percent:0;mso-height-relative:margin;v-text-anchor:top" o:gfxdata="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" stroked="f">
                 <v:textbox inset="0,0,0,0">
                   <w:txbxContent>
                     <w:p>
@@ -5275,6 +5730,7 @@
         <w:t xml:space="preserve"> SHT15</w:t>
       </w:r>
     </w:p>
+    <w:p/>
     <w:p>
       <w:pPr>
         <w:pStyle w:val="Titre2"/>
@@ -5289,6 +5745,3672 @@
       <w:proofErr w:type="spellEnd"/>
       <w:r>
         <w:t xml:space="preserve"> MPL115A2</w:t>
+      </w:r>
+    </w:p>
+    <w:p/>
+    <w:p>
+      <w:pPr>
+        <w:pStyle w:val="Titre3"/>
+      </w:pPr>
+      <w:r>
+        <w:lastRenderedPageBreak/>
+        <w:t>Présentation du capteur et de ses connexions</w:t>
+      </w:r>
+    </w:p>
+    <w:p>
+      <w:r>
+        <w:t>Le baromètre-thermomètre MPL11A52 communique grâce à une liaison I²C.</w:t>
+      </w:r>
+    </w:p>
+    <w:p>
+      <w:r>
+        <w:t xml:space="preserve">Il a une consommation faible : environ 5µA en fonctionnement. </w:t>
+      </w:r>
+      <w:r>
+        <w:t xml:space="preserve">D’après la documentation technique il peut être alimenté en 3V3, nous le connecterons donc à la broche 3V3 de </w:t>
+      </w:r>
+      <w:proofErr w:type="spellStart"/>
+      <w:r>
+        <w:t>l’arduino</w:t>
+      </w:r>
+      <w:proofErr w:type="spellEnd"/>
+      <w:r>
+        <w:t xml:space="preserve"> pour VDD.</w:t>
+      </w:r>
+    </w:p>
+    <w:p/>
+    <w:p>
+      <w:r>
+        <w:t>Le</w:t>
+      </w:r>
+      <w:r>
+        <w:t xml:space="preserve"> brochage</w:t>
+      </w:r>
+      <w:r>
+        <w:t xml:space="preserve"> de la carte portant le capteur </w:t>
+      </w:r>
+      <w:r>
+        <w:t>est le suivant :</w:t>
+      </w:r>
+      <w:r>
+        <w:t xml:space="preserve"> </w:t>
+      </w:r>
+    </w:p>
+    <w:tbl>
+      <w:tblPr>
+        <w:tblW w:w="7240" w:type="dxa"/>
+        <w:tblCellMar>
+          <w:left w:w="70" w:type="dxa"/>
+          <w:right w:w="70" w:type="dxa"/>
+        </w:tblCellMar>
+        <w:tblLook w:val="04A0" w:firstRow="1" w:lastRow="0" w:firstColumn="1" w:lastColumn="0" w:noHBand="0" w:noVBand="1"/>
+      </w:tblPr>
+      <w:tblGrid>
+        <w:gridCol w:w="460"/>
+        <w:gridCol w:w="740"/>
+        <w:gridCol w:w="6040"/>
+      </w:tblGrid>
+      <w:tr>
+        <w:trPr>
+          <w:trHeight w:val="290"/>
+        </w:trPr>
+        <w:tc>
+          <w:tcPr>
+            <w:tcW w:w="460" w:type="dxa"/>
+            <w:tcBorders>
+              <w:top w:val="single" w:sz="4" w:space="0" w:color="auto"/>
+              <w:left w:val="single" w:sz="4" w:space="0" w:color="auto"/>
+              <w:bottom w:val="single" w:sz="4" w:space="0" w:color="auto"/>
+              <w:right w:val="single" w:sz="4" w:space="0" w:color="auto"/>
+            </w:tcBorders>
+            <w:shd w:val="clear" w:color="auto" w:fill="auto"/>
+            <w:noWrap/>
+            <w:vAlign w:val="bottom"/>
+            <w:hideMark/>
+          </w:tcPr>
+          <w:p>
+            <w:pPr>
+              <w:spacing w:line="240" w:lineRule="auto"/>
+              <w:jc w:val="center"/>
+              <w:rPr>
+                <w:rFonts w:ascii="Calibri" w:eastAsia="Times New Roman" w:hAnsi="Calibri" w:cs="Times New Roman"/>
+                <w:color w:val="000000"/>
+                <w:lang w:eastAsia="fr-FR"/>
+              </w:rPr>
+            </w:pPr>
+            <w:r>
+              <w:rPr>
+                <w:rFonts w:ascii="Calibri" w:eastAsia="Times New Roman" w:hAnsi="Calibri" w:cs="Times New Roman"/>
+                <w:color w:val="000000"/>
+                <w:lang w:eastAsia="fr-FR"/>
+              </w:rPr>
+              <w:t>1</w:t>
+            </w:r>
+          </w:p>
+        </w:tc>
+        <w:tc>
+          <w:tcPr>
+            <w:tcW w:w="740" w:type="dxa"/>
+            <w:tcBorders>
+              <w:top w:val="single" w:sz="4" w:space="0" w:color="auto"/>
+              <w:left w:val="nil"/>
+              <w:bottom w:val="single" w:sz="4" w:space="0" w:color="auto"/>
+              <w:right w:val="single" w:sz="4" w:space="0" w:color="auto"/>
+            </w:tcBorders>
+            <w:shd w:val="clear" w:color="auto" w:fill="auto"/>
+            <w:noWrap/>
+            <w:vAlign w:val="bottom"/>
+            <w:hideMark/>
+          </w:tcPr>
+          <w:p>
+            <w:pPr>
+              <w:spacing w:line="240" w:lineRule="auto"/>
+              <w:jc w:val="left"/>
+              <w:rPr>
+                <w:rFonts w:ascii="Calibri" w:eastAsia="Times New Roman" w:hAnsi="Calibri" w:cs="Times New Roman"/>
+                <w:color w:val="000000"/>
+                <w:lang w:eastAsia="fr-FR"/>
+              </w:rPr>
+            </w:pPr>
+            <w:r>
+              <w:rPr>
+                <w:rFonts w:ascii="Calibri" w:eastAsia="Times New Roman" w:hAnsi="Calibri" w:cs="Times New Roman"/>
+                <w:color w:val="000000"/>
+                <w:lang w:eastAsia="fr-FR"/>
+              </w:rPr>
+              <w:t>SDWN</w:t>
+            </w:r>
+          </w:p>
+        </w:tc>
+        <w:tc>
+          <w:tcPr>
+            <w:tcW w:w="6040" w:type="dxa"/>
+            <w:tcBorders>
+              <w:top w:val="single" w:sz="4" w:space="0" w:color="auto"/>
+              <w:left w:val="nil"/>
+              <w:bottom w:val="single" w:sz="4" w:space="0" w:color="auto"/>
+              <w:right w:val="single" w:sz="4" w:space="0" w:color="auto"/>
+            </w:tcBorders>
+            <w:shd w:val="clear" w:color="auto" w:fill="auto"/>
+            <w:noWrap/>
+            <w:vAlign w:val="bottom"/>
+            <w:hideMark/>
+          </w:tcPr>
+          <w:p>
+            <w:pPr>
+              <w:spacing w:line="240" w:lineRule="auto"/>
+              <w:jc w:val="left"/>
+              <w:rPr>
+                <w:rFonts w:ascii="Calibri" w:eastAsia="Times New Roman" w:hAnsi="Calibri" w:cs="Times New Roman"/>
+                <w:color w:val="000000"/>
+                <w:lang w:eastAsia="fr-FR"/>
+              </w:rPr>
+            </w:pPr>
+            <w:proofErr w:type="spellStart"/>
+            <w:r>
+              <w:rPr>
+                <w:rFonts w:ascii="Calibri" w:eastAsia="Times New Roman" w:hAnsi="Calibri" w:cs="Times New Roman"/>
+                <w:i/>
+                <w:iCs/>
+                <w:color w:val="000000"/>
+                <w:lang w:eastAsia="fr-FR"/>
+              </w:rPr>
+              <w:t>Shutdown</w:t>
+            </w:r>
+            <w:proofErr w:type="spellEnd"/>
+            <w:r>
+              <w:rPr>
+                <w:rFonts w:ascii="Calibri" w:eastAsia="Times New Roman" w:hAnsi="Calibri" w:cs="Times New Roman"/>
+                <w:color w:val="000000"/>
+                <w:lang w:eastAsia="fr-FR"/>
+              </w:rPr>
+              <w:t xml:space="preserve"> : connecter au GND pour mettre le capteur en veille. </w:t>
+            </w:r>
+          </w:p>
+        </w:tc>
+      </w:tr>
+      <w:tr>
+        <w:trPr>
+          <w:trHeight w:val="290"/>
+        </w:trPr>
+        <w:tc>
+          <w:tcPr>
+            <w:tcW w:w="460" w:type="dxa"/>
+            <w:tcBorders>
+              <w:top w:val="nil"/>
+              <w:left w:val="single" w:sz="4" w:space="0" w:color="auto"/>
+              <w:bottom w:val="single" w:sz="4" w:space="0" w:color="auto"/>
+              <w:right w:val="single" w:sz="4" w:space="0" w:color="auto"/>
+            </w:tcBorders>
+            <w:shd w:val="clear" w:color="auto" w:fill="auto"/>
+            <w:noWrap/>
+            <w:vAlign w:val="bottom"/>
+            <w:hideMark/>
+          </w:tcPr>
+          <w:p>
+            <w:pPr>
+              <w:spacing w:line="240" w:lineRule="auto"/>
+              <w:jc w:val="center"/>
+              <w:rPr>
+                <w:rFonts w:ascii="Calibri" w:eastAsia="Times New Roman" w:hAnsi="Calibri" w:cs="Times New Roman"/>
+                <w:color w:val="000000"/>
+                <w:lang w:eastAsia="fr-FR"/>
+              </w:rPr>
+            </w:pPr>
+            <w:r>
+              <w:rPr>
+                <w:rFonts w:ascii="Calibri" w:eastAsia="Times New Roman" w:hAnsi="Calibri" w:cs="Times New Roman"/>
+                <w:color w:val="000000"/>
+                <w:lang w:eastAsia="fr-FR"/>
+              </w:rPr>
+              <w:t>2</w:t>
+            </w:r>
+          </w:p>
+        </w:tc>
+        <w:tc>
+          <w:tcPr>
+            <w:tcW w:w="740" w:type="dxa"/>
+            <w:tcBorders>
+              <w:top w:val="nil"/>
+              <w:left w:val="nil"/>
+              <w:bottom w:val="single" w:sz="4" w:space="0" w:color="auto"/>
+              <w:right w:val="single" w:sz="4" w:space="0" w:color="auto"/>
+            </w:tcBorders>
+            <w:shd w:val="clear" w:color="auto" w:fill="auto"/>
+            <w:noWrap/>
+            <w:vAlign w:val="bottom"/>
+            <w:hideMark/>
+          </w:tcPr>
+          <w:p>
+            <w:pPr>
+              <w:spacing w:line="240" w:lineRule="auto"/>
+              <w:jc w:val="left"/>
+              <w:rPr>
+                <w:rFonts w:ascii="Calibri" w:eastAsia="Times New Roman" w:hAnsi="Calibri" w:cs="Times New Roman"/>
+                <w:color w:val="000000"/>
+                <w:lang w:eastAsia="fr-FR"/>
+              </w:rPr>
+            </w:pPr>
+            <w:r>
+              <w:rPr>
+                <w:rFonts w:ascii="Calibri" w:eastAsia="Times New Roman" w:hAnsi="Calibri" w:cs="Times New Roman"/>
+                <w:color w:val="000000"/>
+                <w:lang w:eastAsia="fr-FR"/>
+              </w:rPr>
+              <w:t>RST</w:t>
+            </w:r>
+          </w:p>
+        </w:tc>
+        <w:tc>
+          <w:tcPr>
+            <w:tcW w:w="6040" w:type="dxa"/>
+            <w:tcBorders>
+              <w:top w:val="nil"/>
+              <w:left w:val="nil"/>
+              <w:bottom w:val="single" w:sz="4" w:space="0" w:color="auto"/>
+              <w:right w:val="single" w:sz="4" w:space="0" w:color="auto"/>
+            </w:tcBorders>
+            <w:shd w:val="clear" w:color="auto" w:fill="auto"/>
+            <w:noWrap/>
+            <w:vAlign w:val="bottom"/>
+            <w:hideMark/>
+          </w:tcPr>
+          <w:p>
+            <w:pPr>
+              <w:spacing w:line="240" w:lineRule="auto"/>
+              <w:jc w:val="left"/>
+              <w:rPr>
+                <w:rFonts w:ascii="Calibri" w:eastAsia="Times New Roman" w:hAnsi="Calibri" w:cs="Times New Roman"/>
+                <w:color w:val="000000"/>
+                <w:lang w:eastAsia="fr-FR"/>
+              </w:rPr>
+            </w:pPr>
+            <w:r>
+              <w:rPr>
+                <w:rFonts w:ascii="Calibri" w:eastAsia="Times New Roman" w:hAnsi="Calibri" w:cs="Times New Roman"/>
+                <w:i/>
+                <w:iCs/>
+                <w:color w:val="000000"/>
+                <w:lang w:eastAsia="fr-FR"/>
+              </w:rPr>
+              <w:t>Reset</w:t>
+            </w:r>
+            <w:r>
+              <w:rPr>
+                <w:rFonts w:ascii="Calibri" w:eastAsia="Times New Roman" w:hAnsi="Calibri" w:cs="Times New Roman"/>
+                <w:color w:val="000000"/>
+                <w:lang w:eastAsia="fr-FR"/>
+              </w:rPr>
+              <w:t xml:space="preserve"> : connecter au GND pour </w:t>
+            </w:r>
+            <w:proofErr w:type="spellStart"/>
+            <w:r>
+              <w:rPr>
+                <w:rFonts w:ascii="Calibri" w:eastAsia="Times New Roman" w:hAnsi="Calibri" w:cs="Times New Roman"/>
+                <w:color w:val="000000"/>
+                <w:lang w:eastAsia="fr-FR"/>
+              </w:rPr>
+              <w:t>décastiver</w:t>
+            </w:r>
+            <w:proofErr w:type="spellEnd"/>
+            <w:r>
+              <w:rPr>
+                <w:rFonts w:ascii="Calibri" w:eastAsia="Times New Roman" w:hAnsi="Calibri" w:cs="Times New Roman"/>
+                <w:color w:val="000000"/>
+                <w:lang w:eastAsia="fr-FR"/>
+              </w:rPr>
+              <w:t xml:space="preserve"> la communication I²C</w:t>
+            </w:r>
+          </w:p>
+        </w:tc>
+      </w:tr>
+      <w:tr>
+        <w:trPr>
+          <w:trHeight w:val="290"/>
+        </w:trPr>
+        <w:tc>
+          <w:tcPr>
+            <w:tcW w:w="460" w:type="dxa"/>
+            <w:tcBorders>
+              <w:top w:val="nil"/>
+              <w:left w:val="single" w:sz="4" w:space="0" w:color="auto"/>
+              <w:bottom w:val="single" w:sz="4" w:space="0" w:color="auto"/>
+              <w:right w:val="single" w:sz="4" w:space="0" w:color="auto"/>
+            </w:tcBorders>
+            <w:shd w:val="clear" w:color="auto" w:fill="auto"/>
+            <w:noWrap/>
+            <w:vAlign w:val="bottom"/>
+            <w:hideMark/>
+          </w:tcPr>
+          <w:p>
+            <w:pPr>
+              <w:spacing w:line="240" w:lineRule="auto"/>
+              <w:jc w:val="center"/>
+              <w:rPr>
+                <w:rFonts w:ascii="Calibri" w:eastAsia="Times New Roman" w:hAnsi="Calibri" w:cs="Times New Roman"/>
+                <w:color w:val="000000"/>
+                <w:lang w:eastAsia="fr-FR"/>
+              </w:rPr>
+            </w:pPr>
+            <w:r>
+              <w:rPr>
+                <w:rFonts w:ascii="Calibri" w:eastAsia="Times New Roman" w:hAnsi="Calibri" w:cs="Times New Roman"/>
+                <w:color w:val="000000"/>
+                <w:lang w:eastAsia="fr-FR"/>
+              </w:rPr>
+              <w:t>3</w:t>
+            </w:r>
+          </w:p>
+        </w:tc>
+        <w:tc>
+          <w:tcPr>
+            <w:tcW w:w="740" w:type="dxa"/>
+            <w:tcBorders>
+              <w:top w:val="nil"/>
+              <w:left w:val="nil"/>
+              <w:bottom w:val="single" w:sz="4" w:space="0" w:color="auto"/>
+              <w:right w:val="single" w:sz="4" w:space="0" w:color="auto"/>
+            </w:tcBorders>
+            <w:shd w:val="clear" w:color="auto" w:fill="auto"/>
+            <w:noWrap/>
+            <w:vAlign w:val="bottom"/>
+            <w:hideMark/>
+          </w:tcPr>
+          <w:p>
+            <w:pPr>
+              <w:spacing w:line="240" w:lineRule="auto"/>
+              <w:jc w:val="left"/>
+              <w:rPr>
+                <w:rFonts w:ascii="Calibri" w:eastAsia="Times New Roman" w:hAnsi="Calibri" w:cs="Times New Roman"/>
+                <w:color w:val="000000"/>
+                <w:lang w:eastAsia="fr-FR"/>
+              </w:rPr>
+            </w:pPr>
+            <w:r>
+              <w:rPr>
+                <w:rFonts w:ascii="Calibri" w:eastAsia="Times New Roman" w:hAnsi="Calibri" w:cs="Times New Roman"/>
+                <w:color w:val="000000"/>
+                <w:lang w:eastAsia="fr-FR"/>
+              </w:rPr>
+              <w:t>SDA</w:t>
+            </w:r>
+          </w:p>
+        </w:tc>
+        <w:tc>
+          <w:tcPr>
+            <w:tcW w:w="6040" w:type="dxa"/>
+            <w:tcBorders>
+              <w:top w:val="nil"/>
+              <w:left w:val="nil"/>
+              <w:bottom w:val="single" w:sz="4" w:space="0" w:color="auto"/>
+              <w:right w:val="single" w:sz="4" w:space="0" w:color="auto"/>
+            </w:tcBorders>
+            <w:shd w:val="clear" w:color="auto" w:fill="auto"/>
+            <w:noWrap/>
+            <w:vAlign w:val="bottom"/>
+            <w:hideMark/>
+          </w:tcPr>
+          <w:p>
+            <w:pPr>
+              <w:spacing w:line="240" w:lineRule="auto"/>
+              <w:jc w:val="left"/>
+              <w:rPr>
+                <w:rFonts w:ascii="Calibri" w:eastAsia="Times New Roman" w:hAnsi="Calibri" w:cs="Times New Roman"/>
+                <w:i/>
+                <w:iCs/>
+                <w:color w:val="000000"/>
+                <w:lang w:eastAsia="fr-FR"/>
+              </w:rPr>
+            </w:pPr>
+            <w:r>
+              <w:rPr>
+                <w:rFonts w:ascii="Calibri" w:eastAsia="Times New Roman" w:hAnsi="Calibri" w:cs="Times New Roman"/>
+                <w:i/>
+                <w:iCs/>
+                <w:color w:val="000000"/>
+                <w:lang w:eastAsia="fr-FR"/>
+              </w:rPr>
+              <w:t>Serial Data I/O line</w:t>
+            </w:r>
+          </w:p>
+        </w:tc>
+      </w:tr>
+      <w:tr>
+        <w:trPr>
+          <w:trHeight w:val="290"/>
+        </w:trPr>
+        <w:tc>
+          <w:tcPr>
+            <w:tcW w:w="460" w:type="dxa"/>
+            <w:tcBorders>
+              <w:top w:val="nil"/>
+              <w:left w:val="single" w:sz="4" w:space="0" w:color="auto"/>
+              <w:bottom w:val="single" w:sz="4" w:space="0" w:color="auto"/>
+              <w:right w:val="single" w:sz="4" w:space="0" w:color="auto"/>
+            </w:tcBorders>
+            <w:shd w:val="clear" w:color="auto" w:fill="auto"/>
+            <w:noWrap/>
+            <w:vAlign w:val="bottom"/>
+            <w:hideMark/>
+          </w:tcPr>
+          <w:p>
+            <w:pPr>
+              <w:spacing w:line="240" w:lineRule="auto"/>
+              <w:jc w:val="center"/>
+              <w:rPr>
+                <w:rFonts w:ascii="Calibri" w:eastAsia="Times New Roman" w:hAnsi="Calibri" w:cs="Times New Roman"/>
+                <w:color w:val="000000"/>
+                <w:lang w:eastAsia="fr-FR"/>
+              </w:rPr>
+            </w:pPr>
+            <w:r>
+              <w:rPr>
+                <w:rFonts w:ascii="Calibri" w:eastAsia="Times New Roman" w:hAnsi="Calibri" w:cs="Times New Roman"/>
+                <w:color w:val="000000"/>
+                <w:lang w:eastAsia="fr-FR"/>
+              </w:rPr>
+              <w:t>4</w:t>
+            </w:r>
+          </w:p>
+        </w:tc>
+        <w:tc>
+          <w:tcPr>
+            <w:tcW w:w="740" w:type="dxa"/>
+            <w:tcBorders>
+              <w:top w:val="nil"/>
+              <w:left w:val="nil"/>
+              <w:bottom w:val="single" w:sz="4" w:space="0" w:color="auto"/>
+              <w:right w:val="single" w:sz="4" w:space="0" w:color="auto"/>
+            </w:tcBorders>
+            <w:shd w:val="clear" w:color="auto" w:fill="auto"/>
+            <w:noWrap/>
+            <w:vAlign w:val="bottom"/>
+            <w:hideMark/>
+          </w:tcPr>
+          <w:p>
+            <w:pPr>
+              <w:spacing w:line="240" w:lineRule="auto"/>
+              <w:jc w:val="left"/>
+              <w:rPr>
+                <w:rFonts w:ascii="Calibri" w:eastAsia="Times New Roman" w:hAnsi="Calibri" w:cs="Times New Roman"/>
+                <w:color w:val="000000"/>
+                <w:lang w:eastAsia="fr-FR"/>
+              </w:rPr>
+            </w:pPr>
+            <w:r>
+              <w:rPr>
+                <w:rFonts w:ascii="Calibri" w:eastAsia="Times New Roman" w:hAnsi="Calibri" w:cs="Times New Roman"/>
+                <w:color w:val="000000"/>
+                <w:lang w:eastAsia="fr-FR"/>
+              </w:rPr>
+              <w:t>SCL</w:t>
+            </w:r>
+          </w:p>
+        </w:tc>
+        <w:tc>
+          <w:tcPr>
+            <w:tcW w:w="6040" w:type="dxa"/>
+            <w:tcBorders>
+              <w:top w:val="nil"/>
+              <w:left w:val="nil"/>
+              <w:bottom w:val="single" w:sz="4" w:space="0" w:color="auto"/>
+              <w:right w:val="single" w:sz="4" w:space="0" w:color="auto"/>
+            </w:tcBorders>
+            <w:shd w:val="clear" w:color="auto" w:fill="auto"/>
+            <w:noWrap/>
+            <w:vAlign w:val="bottom"/>
+            <w:hideMark/>
+          </w:tcPr>
+          <w:p>
+            <w:pPr>
+              <w:spacing w:line="240" w:lineRule="auto"/>
+              <w:jc w:val="left"/>
+              <w:rPr>
+                <w:rFonts w:ascii="Calibri" w:eastAsia="Times New Roman" w:hAnsi="Calibri" w:cs="Times New Roman"/>
+                <w:i/>
+                <w:iCs/>
+                <w:color w:val="000000"/>
+                <w:lang w:eastAsia="fr-FR"/>
+              </w:rPr>
+            </w:pPr>
+            <w:r>
+              <w:rPr>
+                <w:rFonts w:ascii="Calibri" w:eastAsia="Times New Roman" w:hAnsi="Calibri" w:cs="Times New Roman"/>
+                <w:i/>
+                <w:iCs/>
+                <w:color w:val="000000"/>
+                <w:lang w:eastAsia="fr-FR"/>
+              </w:rPr>
+              <w:t xml:space="preserve">I²C Serial </w:t>
+            </w:r>
+            <w:proofErr w:type="spellStart"/>
+            <w:r>
+              <w:rPr>
+                <w:rFonts w:ascii="Calibri" w:eastAsia="Times New Roman" w:hAnsi="Calibri" w:cs="Times New Roman"/>
+                <w:i/>
+                <w:iCs/>
+                <w:color w:val="000000"/>
+                <w:lang w:eastAsia="fr-FR"/>
+              </w:rPr>
+              <w:t>Clock</w:t>
+            </w:r>
+            <w:proofErr w:type="spellEnd"/>
+            <w:r>
+              <w:rPr>
+                <w:rFonts w:ascii="Calibri" w:eastAsia="Times New Roman" w:hAnsi="Calibri" w:cs="Times New Roman"/>
+                <w:i/>
+                <w:iCs/>
+                <w:color w:val="000000"/>
+                <w:lang w:eastAsia="fr-FR"/>
+              </w:rPr>
+              <w:t xml:space="preserve"> Input</w:t>
+            </w:r>
+          </w:p>
+        </w:tc>
+      </w:tr>
+      <w:tr>
+        <w:trPr>
+          <w:trHeight w:val="290"/>
+        </w:trPr>
+        <w:tc>
+          <w:tcPr>
+            <w:tcW w:w="460" w:type="dxa"/>
+            <w:tcBorders>
+              <w:top w:val="nil"/>
+              <w:left w:val="single" w:sz="4" w:space="0" w:color="auto"/>
+              <w:bottom w:val="single" w:sz="4" w:space="0" w:color="auto"/>
+              <w:right w:val="single" w:sz="4" w:space="0" w:color="auto"/>
+            </w:tcBorders>
+            <w:shd w:val="clear" w:color="auto" w:fill="auto"/>
+            <w:noWrap/>
+            <w:vAlign w:val="bottom"/>
+            <w:hideMark/>
+          </w:tcPr>
+          <w:p>
+            <w:pPr>
+              <w:spacing w:line="240" w:lineRule="auto"/>
+              <w:jc w:val="center"/>
+              <w:rPr>
+                <w:rFonts w:ascii="Calibri" w:eastAsia="Times New Roman" w:hAnsi="Calibri" w:cs="Times New Roman"/>
+                <w:color w:val="000000"/>
+                <w:lang w:eastAsia="fr-FR"/>
+              </w:rPr>
+            </w:pPr>
+            <w:r>
+              <w:rPr>
+                <w:rFonts w:ascii="Calibri" w:eastAsia="Times New Roman" w:hAnsi="Calibri" w:cs="Times New Roman"/>
+                <w:color w:val="000000"/>
+                <w:lang w:eastAsia="fr-FR"/>
+              </w:rPr>
+              <w:t>5</w:t>
+            </w:r>
+          </w:p>
+        </w:tc>
+        <w:tc>
+          <w:tcPr>
+            <w:tcW w:w="740" w:type="dxa"/>
+            <w:tcBorders>
+              <w:top w:val="nil"/>
+              <w:left w:val="nil"/>
+              <w:bottom w:val="single" w:sz="4" w:space="0" w:color="auto"/>
+              <w:right w:val="single" w:sz="4" w:space="0" w:color="auto"/>
+            </w:tcBorders>
+            <w:shd w:val="clear" w:color="auto" w:fill="auto"/>
+            <w:noWrap/>
+            <w:vAlign w:val="bottom"/>
+            <w:hideMark/>
+          </w:tcPr>
+          <w:p>
+            <w:pPr>
+              <w:spacing w:line="240" w:lineRule="auto"/>
+              <w:jc w:val="left"/>
+              <w:rPr>
+                <w:rFonts w:ascii="Calibri" w:eastAsia="Times New Roman" w:hAnsi="Calibri" w:cs="Times New Roman"/>
+                <w:color w:val="000000"/>
+                <w:lang w:eastAsia="fr-FR"/>
+              </w:rPr>
+            </w:pPr>
+            <w:r>
+              <w:rPr>
+                <w:rFonts w:ascii="Calibri" w:eastAsia="Times New Roman" w:hAnsi="Calibri" w:cs="Times New Roman"/>
+                <w:color w:val="000000"/>
+                <w:lang w:eastAsia="fr-FR"/>
+              </w:rPr>
+              <w:t>GND</w:t>
+            </w:r>
+          </w:p>
+        </w:tc>
+        <w:tc>
+          <w:tcPr>
+            <w:tcW w:w="6040" w:type="dxa"/>
+            <w:tcBorders>
+              <w:top w:val="nil"/>
+              <w:left w:val="nil"/>
+              <w:bottom w:val="single" w:sz="4" w:space="0" w:color="auto"/>
+              <w:right w:val="single" w:sz="4" w:space="0" w:color="auto"/>
+            </w:tcBorders>
+            <w:shd w:val="clear" w:color="auto" w:fill="auto"/>
+            <w:noWrap/>
+            <w:vAlign w:val="bottom"/>
+            <w:hideMark/>
+          </w:tcPr>
+          <w:p>
+            <w:pPr>
+              <w:spacing w:line="240" w:lineRule="auto"/>
+              <w:jc w:val="left"/>
+              <w:rPr>
+                <w:rFonts w:ascii="Calibri" w:eastAsia="Times New Roman" w:hAnsi="Calibri" w:cs="Times New Roman"/>
+                <w:color w:val="000000"/>
+                <w:lang w:eastAsia="fr-FR"/>
+              </w:rPr>
+            </w:pPr>
+            <w:r>
+              <w:rPr>
+                <w:rFonts w:ascii="Calibri" w:eastAsia="Times New Roman" w:hAnsi="Calibri" w:cs="Times New Roman"/>
+                <w:color w:val="000000"/>
+                <w:lang w:eastAsia="fr-FR"/>
+              </w:rPr>
+              <w:t>Ground</w:t>
+            </w:r>
+          </w:p>
+        </w:tc>
+      </w:tr>
+      <w:tr>
+        <w:trPr>
+          <w:trHeight w:val="290"/>
+        </w:trPr>
+        <w:tc>
+          <w:tcPr>
+            <w:tcW w:w="460" w:type="dxa"/>
+            <w:tcBorders>
+              <w:top w:val="nil"/>
+              <w:left w:val="single" w:sz="4" w:space="0" w:color="auto"/>
+              <w:bottom w:val="single" w:sz="4" w:space="0" w:color="auto"/>
+              <w:right w:val="single" w:sz="4" w:space="0" w:color="auto"/>
+            </w:tcBorders>
+            <w:shd w:val="clear" w:color="auto" w:fill="auto"/>
+            <w:noWrap/>
+            <w:vAlign w:val="bottom"/>
+            <w:hideMark/>
+          </w:tcPr>
+          <w:p>
+            <w:pPr>
+              <w:spacing w:line="240" w:lineRule="auto"/>
+              <w:jc w:val="center"/>
+              <w:rPr>
+                <w:rFonts w:ascii="Calibri" w:eastAsia="Times New Roman" w:hAnsi="Calibri" w:cs="Times New Roman"/>
+                <w:color w:val="000000"/>
+                <w:lang w:eastAsia="fr-FR"/>
+              </w:rPr>
+            </w:pPr>
+            <w:r>
+              <w:rPr>
+                <w:rFonts w:ascii="Calibri" w:eastAsia="Times New Roman" w:hAnsi="Calibri" w:cs="Times New Roman"/>
+                <w:color w:val="000000"/>
+                <w:lang w:eastAsia="fr-FR"/>
+              </w:rPr>
+              <w:t>6</w:t>
+            </w:r>
+          </w:p>
+        </w:tc>
+        <w:tc>
+          <w:tcPr>
+            <w:tcW w:w="740" w:type="dxa"/>
+            <w:tcBorders>
+              <w:top w:val="nil"/>
+              <w:left w:val="nil"/>
+              <w:bottom w:val="single" w:sz="4" w:space="0" w:color="auto"/>
+              <w:right w:val="single" w:sz="4" w:space="0" w:color="auto"/>
+            </w:tcBorders>
+            <w:shd w:val="clear" w:color="auto" w:fill="auto"/>
+            <w:noWrap/>
+            <w:vAlign w:val="bottom"/>
+            <w:hideMark/>
+          </w:tcPr>
+          <w:p>
+            <w:pPr>
+              <w:spacing w:line="240" w:lineRule="auto"/>
+              <w:jc w:val="left"/>
+              <w:rPr>
+                <w:rFonts w:ascii="Calibri" w:eastAsia="Times New Roman" w:hAnsi="Calibri" w:cs="Times New Roman"/>
+                <w:color w:val="000000"/>
+                <w:lang w:eastAsia="fr-FR"/>
+              </w:rPr>
+            </w:pPr>
+            <w:r>
+              <w:rPr>
+                <w:rFonts w:ascii="Calibri" w:eastAsia="Times New Roman" w:hAnsi="Calibri" w:cs="Times New Roman"/>
+                <w:color w:val="000000"/>
+                <w:lang w:eastAsia="fr-FR"/>
+              </w:rPr>
+              <w:t>VDD</w:t>
+            </w:r>
+          </w:p>
+        </w:tc>
+        <w:tc>
+          <w:tcPr>
+            <w:tcW w:w="6040" w:type="dxa"/>
+            <w:tcBorders>
+              <w:top w:val="nil"/>
+              <w:left w:val="nil"/>
+              <w:bottom w:val="single" w:sz="4" w:space="0" w:color="auto"/>
+              <w:right w:val="single" w:sz="4" w:space="0" w:color="auto"/>
+            </w:tcBorders>
+            <w:shd w:val="clear" w:color="auto" w:fill="auto"/>
+            <w:noWrap/>
+            <w:vAlign w:val="bottom"/>
+            <w:hideMark/>
+          </w:tcPr>
+          <w:p>
+            <w:pPr>
+              <w:spacing w:line="240" w:lineRule="auto"/>
+              <w:jc w:val="left"/>
+              <w:rPr>
+                <w:rFonts w:ascii="Calibri" w:eastAsia="Times New Roman" w:hAnsi="Calibri" w:cs="Times New Roman"/>
+                <w:color w:val="000000"/>
+                <w:lang w:eastAsia="fr-FR"/>
+              </w:rPr>
+            </w:pPr>
+            <w:r>
+              <w:rPr>
+                <w:rFonts w:ascii="Calibri" w:eastAsia="Times New Roman" w:hAnsi="Calibri" w:cs="Times New Roman"/>
+                <w:color w:val="000000"/>
+                <w:lang w:eastAsia="fr-FR"/>
+              </w:rPr>
+              <w:t>Broche d'alimentation générale</w:t>
+            </w:r>
+          </w:p>
+        </w:tc>
+      </w:tr>
+    </w:tbl>
+    <w:p/>
+    <w:p>
+      <w:r>
+        <w:t>RST et SDWN sont laissés non connectés car inutiles dans le cadre de notre projet.</w:t>
+      </w:r>
+    </w:p>
+    <w:p/>
+    <w:p>
+      <w:r>
+        <w:t xml:space="preserve">Les connexions avec la carte </w:t>
+      </w:r>
+      <w:proofErr w:type="spellStart"/>
+      <w:r>
+        <w:t>arduino</w:t>
+      </w:r>
+      <w:proofErr w:type="spellEnd"/>
+      <w:r>
+        <w:t xml:space="preserve"> sont les suivantes :</w:t>
+      </w:r>
+    </w:p>
+    <w:p>
+      <w:r>
+        <w:t xml:space="preserve"> </w:t>
+      </w:r>
+      <w:r>
+        <w:rPr>
+          <w:noProof/>
+        </w:rPr>
+        <w:drawing>
+          <wp:inline distT="0" distB="0" distL="0" distR="0" wp14:anchorId="51725574" wp14:editId="2A453602">
+            <wp:extent cx="2115185" cy="1383665"/>
+            <wp:effectExtent l="0" t="0" r="0" b="6985"/>
+            <wp:docPr id="3" name="Image 3"/>
+            <wp:cNvGraphicFramePr>
+              <a:graphicFrameLocks xmlns:a="http://schemas.openxmlformats.org/drawingml/2006/main" noChangeAspect="1"/>
+            </wp:cNvGraphicFramePr>
+            <a:graphic xmlns:a="http://schemas.openxmlformats.org/drawingml/2006/main">
+              <a:graphicData uri="http://schemas.openxmlformats.org/drawingml/2006/picture">
+                <pic:pic xmlns:pic="http://schemas.openxmlformats.org/drawingml/2006/picture">
+                  <pic:nvPicPr>
+                    <pic:cNvPr id="0" name="Picture 5"/>
+                    <pic:cNvPicPr>
+                      <a:picLocks noChangeAspect="1" noChangeArrowheads="1"/>
+                    </pic:cNvPicPr>
+                  </pic:nvPicPr>
+                  <pic:blipFill>
+                    <a:blip r:embed="rId11">
+                      <a:extLst>
+                        <a:ext uri="{28A0092B-C50C-407E-A947-70E740481C1C}">
+                          <a14:useLocalDpi xmlns:a14="http://schemas.microsoft.com/office/drawing/2010/main" val="0"/>
+                        </a:ext>
+                      </a:extLst>
+                    </a:blip>
+                    <a:srcRect/>
+                    <a:stretch>
+                      <a:fillRect/>
+                    </a:stretch>
+                  </pic:blipFill>
+                  <pic:spPr bwMode="auto">
+                    <a:xfrm>
+                      <a:off x="0" y="0"/>
+                      <a:ext cx="2115185" cy="1383665"/>
+                    </a:xfrm>
+                    <a:prstGeom prst="rect">
+                      <a:avLst/>
+                    </a:prstGeom>
+                    <a:noFill/>
+                    <a:ln>
+                      <a:noFill/>
+                    </a:ln>
+                  </pic:spPr>
+                </pic:pic>
+              </a:graphicData>
+            </a:graphic>
+          </wp:inline>
+        </w:drawing>
+      </w:r>
+    </w:p>
+    <w:p>
+      <w:pPr>
+        <w:pStyle w:val="Titre3"/>
+      </w:pPr>
+      <w:r>
+        <w:t>Récupération des paramètres de correction</w:t>
+      </w:r>
+    </w:p>
+    <w:p>
+      <w:r>
+        <w:t>La calibration du capteur est faite en usine et les paramètres de corrections sont entrés en dur dans le capteur. Il suffit de venir lire ces paramètres au démarrage de la carte pour pourvoir les utilise ensuite.</w:t>
+      </w:r>
+    </w:p>
+    <w:p>
+      <w:r>
+        <w:t>Cette récupération est donc décrite dans la partie setup du code.</w:t>
+      </w:r>
+    </w:p>
+    <w:p>
+      <w:r>
+        <w:t xml:space="preserve">Il y a 4 paramètres : a0, b1, b2 et c12. Chacun est découpé en 2 parties de 8bits : </w:t>
+      </w:r>
+    </w:p>
+    <w:p>
+      <w:r>
+        <w:rPr>
+          <w:noProof/>
+        </w:rPr>
+        <w:drawing>
+          <wp:inline distT="0" distB="0" distL="0" distR="0">
+            <wp:extent cx="5756910" cy="1598295"/>
+            <wp:effectExtent l="0" t="0" r="0" b="1905"/>
+            <wp:docPr id="4" name="Image 4"/>
+            <wp:cNvGraphicFramePr>
+              <a:graphicFrameLocks xmlns:a="http://schemas.openxmlformats.org/drawingml/2006/main" noChangeAspect="1"/>
+            </wp:cNvGraphicFramePr>
+            <a:graphic xmlns:a="http://schemas.openxmlformats.org/drawingml/2006/main">
+              <a:graphicData uri="http://schemas.openxmlformats.org/drawingml/2006/picture">
+                <pic:pic xmlns:pic="http://schemas.openxmlformats.org/drawingml/2006/picture">
+                  <pic:nvPicPr>
+                    <pic:cNvPr id="0" name="Picture 6"/>
+                    <pic:cNvPicPr>
+                      <a:picLocks noChangeAspect="1" noChangeArrowheads="1"/>
+                    </pic:cNvPicPr>
+                  </pic:nvPicPr>
+                  <pic:blipFill>
+                    <a:blip r:embed="rId12">
+                      <a:extLst>
+                        <a:ext uri="{28A0092B-C50C-407E-A947-70E740481C1C}">
+                          <a14:useLocalDpi xmlns:a14="http://schemas.microsoft.com/office/drawing/2010/main" val="0"/>
+                        </a:ext>
+                      </a:extLst>
+                    </a:blip>
+                    <a:srcRect/>
+                    <a:stretch>
+                      <a:fillRect/>
+                    </a:stretch>
+                  </pic:blipFill>
+                  <pic:spPr bwMode="auto">
+                    <a:xfrm>
+                      <a:off x="0" y="0"/>
+                      <a:ext cx="5756910" cy="1598295"/>
+                    </a:xfrm>
+                    <a:prstGeom prst="rect">
+                      <a:avLst/>
+                    </a:prstGeom>
+                    <a:noFill/>
+                    <a:ln>
+                      <a:noFill/>
+                    </a:ln>
+                  </pic:spPr>
+                </pic:pic>
+              </a:graphicData>
+            </a:graphic>
+          </wp:inline>
+        </w:drawing>
+      </w:r>
+    </w:p>
+    <w:p/>
+    <w:p/>
+    <w:p/>
+    <w:p>
+      <w:r>
+        <w:t xml:space="preserve">Le paramétrage de la connexion est le suivant : </w:t>
+      </w:r>
+    </w:p>
+    <w:p>
+      <w:pPr>
+        <w:rPr>
+          <w:rFonts w:ascii="FreeMono" w:hAnsi="FreeMono" w:cs="FreeMono"/>
+        </w:rPr>
+      </w:pPr>
+      <w:proofErr w:type="spellStart"/>
+      <w:r>
+        <w:rPr>
+          <w:rFonts w:ascii="FreeMono" w:hAnsi="FreeMono" w:cs="FreeMono"/>
+          <w:color w:val="ED7D31" w:themeColor="accent2"/>
+        </w:rPr>
+        <w:t>Wire</w:t>
+      </w:r>
+      <w:r>
+        <w:rPr>
+          <w:rFonts w:ascii="FreeMono" w:hAnsi="FreeMono" w:cs="FreeMono"/>
+        </w:rPr>
+        <w:t>.</w:t>
+      </w:r>
+      <w:r>
+        <w:rPr>
+          <w:rFonts w:ascii="FreeMono" w:hAnsi="FreeMono" w:cs="FreeMono"/>
+          <w:color w:val="ED7D31" w:themeColor="accent2"/>
+        </w:rPr>
+        <w:t>begin</w:t>
+      </w:r>
+      <w:proofErr w:type="spellEnd"/>
+      <w:r>
+        <w:rPr>
+          <w:rFonts w:ascii="FreeMono" w:hAnsi="FreeMono" w:cs="FreeMono"/>
+        </w:rPr>
+        <w:t>(</w:t>
+      </w:r>
+      <w:proofErr w:type="gramStart"/>
+      <w:r>
+        <w:rPr>
+          <w:rFonts w:ascii="FreeMono" w:hAnsi="FreeMono" w:cs="FreeMono"/>
+        </w:rPr>
+        <w:t xml:space="preserve">);   </w:t>
+      </w:r>
+      <w:proofErr w:type="gramEnd"/>
+      <w:r>
+        <w:rPr>
+          <w:rFonts w:ascii="FreeMono" w:hAnsi="FreeMono" w:cs="FreeMono"/>
+        </w:rPr>
+        <w:t xml:space="preserve">     </w:t>
+      </w:r>
+      <w:r>
+        <w:rPr>
+          <w:rFonts w:ascii="FreeMono" w:hAnsi="FreeMono" w:cs="FreeMono"/>
+        </w:rPr>
+        <w:tab/>
+      </w:r>
+      <w:r>
+        <w:rPr>
+          <w:rFonts w:ascii="FreeMono" w:hAnsi="FreeMono" w:cs="FreeMono"/>
+        </w:rPr>
+        <w:tab/>
+      </w:r>
+      <w:r>
+        <w:rPr>
+          <w:rFonts w:ascii="FreeMono" w:hAnsi="FreeMono" w:cs="FreeMono"/>
+        </w:rPr>
+        <w:t xml:space="preserve"> </w:t>
+      </w:r>
+      <w:r>
+        <w:rPr>
+          <w:rFonts w:ascii="FreeMono" w:hAnsi="FreeMono" w:cs="FreeMono"/>
+          <w:color w:val="767171" w:themeColor="background2" w:themeShade="80"/>
+        </w:rPr>
+        <w:t>//</w:t>
+      </w:r>
+      <w:proofErr w:type="spellStart"/>
+      <w:r>
+        <w:rPr>
+          <w:rFonts w:ascii="FreeMono" w:hAnsi="FreeMono" w:cs="FreeMono"/>
+          <w:color w:val="767171" w:themeColor="background2" w:themeShade="80"/>
+        </w:rPr>
+        <w:t>join</w:t>
+      </w:r>
+      <w:proofErr w:type="spellEnd"/>
+      <w:r>
+        <w:rPr>
+          <w:rFonts w:ascii="FreeMono" w:hAnsi="FreeMono" w:cs="FreeMono"/>
+          <w:color w:val="767171" w:themeColor="background2" w:themeShade="80"/>
+        </w:rPr>
+        <w:t xml:space="preserve"> i2c bus</w:t>
+      </w:r>
+    </w:p>
+    <w:p>
+      <w:pPr>
+        <w:rPr>
+          <w:rFonts w:ascii="FreeMono" w:hAnsi="FreeMono" w:cs="FreeMono"/>
+        </w:rPr>
+      </w:pPr>
+      <w:proofErr w:type="spellStart"/>
+      <w:r>
+        <w:rPr>
+          <w:rFonts w:ascii="FreeMono" w:hAnsi="FreeMono" w:cs="FreeMono"/>
+          <w:b/>
+          <w:color w:val="ED7D31" w:themeColor="accent2"/>
+        </w:rPr>
+        <w:t>Serial</w:t>
+      </w:r>
+      <w:r>
+        <w:rPr>
+          <w:rFonts w:ascii="FreeMono" w:hAnsi="FreeMono" w:cs="FreeMono"/>
+        </w:rPr>
+        <w:t>.</w:t>
+      </w:r>
+      <w:r>
+        <w:rPr>
+          <w:rFonts w:ascii="FreeMono" w:hAnsi="FreeMono" w:cs="FreeMono"/>
+          <w:color w:val="ED7D31" w:themeColor="accent2"/>
+        </w:rPr>
+        <w:t>begin</w:t>
+      </w:r>
+      <w:proofErr w:type="spellEnd"/>
+      <w:r>
+        <w:rPr>
+          <w:rFonts w:ascii="FreeMono" w:hAnsi="FreeMono" w:cs="FreeMono"/>
+        </w:rPr>
+        <w:t>(9600</w:t>
+      </w:r>
+      <w:proofErr w:type="gramStart"/>
+      <w:r>
+        <w:rPr>
+          <w:rFonts w:ascii="FreeMono" w:hAnsi="FreeMono" w:cs="FreeMono"/>
+        </w:rPr>
+        <w:t>);</w:t>
+      </w:r>
+      <w:proofErr w:type="gramEnd"/>
+      <w:r>
+        <w:rPr>
+          <w:rFonts w:ascii="FreeMono" w:hAnsi="FreeMono" w:cs="FreeMono"/>
+        </w:rPr>
+        <w:t xml:space="preserve"> </w:t>
+      </w:r>
+      <w:r>
+        <w:rPr>
+          <w:rFonts w:ascii="FreeMono" w:hAnsi="FreeMono" w:cs="FreeMono"/>
+        </w:rPr>
+        <w:tab/>
+      </w:r>
+      <w:r>
+        <w:rPr>
+          <w:rFonts w:ascii="FreeMono" w:hAnsi="FreeMono" w:cs="FreeMono"/>
+        </w:rPr>
+        <w:tab/>
+      </w:r>
+      <w:r>
+        <w:rPr>
+          <w:rFonts w:ascii="FreeMono" w:hAnsi="FreeMono" w:cs="FreeMono"/>
+        </w:rPr>
+        <w:t xml:space="preserve"> </w:t>
+      </w:r>
+      <w:r>
+        <w:rPr>
+          <w:rFonts w:ascii="FreeMono" w:hAnsi="FreeMono" w:cs="FreeMono"/>
+          <w:color w:val="767171" w:themeColor="background2" w:themeShade="80"/>
+        </w:rPr>
+        <w:t>//start serial for output</w:t>
+      </w:r>
+    </w:p>
+    <w:p>
+      <w:pPr>
+        <w:jc w:val="left"/>
+        <w:rPr>
+          <w:rFonts w:ascii="FreeMono" w:hAnsi="FreeMono" w:cs="FreeMono"/>
+        </w:rPr>
+      </w:pPr>
+      <w:proofErr w:type="spellStart"/>
+      <w:r>
+        <w:rPr>
+          <w:rFonts w:ascii="FreeMono" w:hAnsi="FreeMono" w:cs="FreeMono"/>
+          <w:color w:val="ED7D31" w:themeColor="accent2"/>
+        </w:rPr>
+        <w:t>Wire.beginTransmission</w:t>
+      </w:r>
+      <w:proofErr w:type="spellEnd"/>
+      <w:r>
+        <w:rPr>
+          <w:rFonts w:ascii="FreeMono" w:hAnsi="FreeMono" w:cs="FreeMono"/>
+        </w:rPr>
+        <w:t>(0x60</w:t>
+      </w:r>
+      <w:proofErr w:type="gramStart"/>
+      <w:r>
+        <w:rPr>
+          <w:rFonts w:ascii="FreeMono" w:hAnsi="FreeMono" w:cs="FreeMono"/>
+        </w:rPr>
+        <w:t>);</w:t>
+      </w:r>
+      <w:proofErr w:type="gramEnd"/>
+      <w:r>
+        <w:rPr>
+          <w:rFonts w:ascii="FreeMono" w:hAnsi="FreeMono" w:cs="FreeMono"/>
+        </w:rPr>
+        <w:t xml:space="preserve"> </w:t>
+      </w:r>
+      <w:r>
+        <w:rPr>
+          <w:rFonts w:ascii="FreeMono" w:hAnsi="FreeMono" w:cs="FreeMono"/>
+          <w:color w:val="7B7B7B" w:themeColor="accent3" w:themeShade="BF"/>
+        </w:rPr>
+        <w:t>//début transmission adresse</w:t>
+      </w:r>
+      <w:r>
+        <w:rPr>
+          <w:rFonts w:ascii="FreeMono" w:hAnsi="FreeMono" w:cs="FreeMono"/>
+          <w:color w:val="7B7B7B" w:themeColor="accent3" w:themeShade="BF"/>
+        </w:rPr>
+        <w:t xml:space="preserve"> </w:t>
+      </w:r>
+      <w:r>
+        <w:rPr>
+          <w:rFonts w:ascii="FreeMono" w:hAnsi="FreeMono" w:cs="FreeMono"/>
+          <w:color w:val="7B7B7B" w:themeColor="accent3" w:themeShade="BF"/>
+        </w:rPr>
+        <w:t>esclave</w:t>
+      </w:r>
+    </w:p>
+    <w:p>
+      <w:pPr>
+        <w:rPr>
+          <w:rFonts w:ascii="FreeMono" w:hAnsi="FreeMono" w:cs="FreeMono"/>
+          <w:color w:val="7B7B7B" w:themeColor="accent3" w:themeShade="BF"/>
+        </w:rPr>
+      </w:pPr>
+      <w:proofErr w:type="spellStart"/>
+      <w:r>
+        <w:rPr>
+          <w:rFonts w:ascii="FreeMono" w:hAnsi="FreeMono" w:cs="FreeMono"/>
+          <w:color w:val="ED7D31" w:themeColor="accent2"/>
+        </w:rPr>
+        <w:t>Wire.write</w:t>
+      </w:r>
+      <w:proofErr w:type="spellEnd"/>
+      <w:r>
+        <w:rPr>
+          <w:rFonts w:ascii="FreeMono" w:hAnsi="FreeMono" w:cs="FreeMono"/>
+        </w:rPr>
+        <w:t>(0x04</w:t>
+      </w:r>
+      <w:proofErr w:type="gramStart"/>
+      <w:r>
+        <w:rPr>
+          <w:rFonts w:ascii="FreeMono" w:hAnsi="FreeMono" w:cs="FreeMono"/>
+        </w:rPr>
+        <w:t>);</w:t>
+      </w:r>
+      <w:proofErr w:type="gramEnd"/>
+      <w:r>
+        <w:rPr>
+          <w:rFonts w:ascii="FreeMono" w:hAnsi="FreeMono" w:cs="FreeMono"/>
+        </w:rPr>
+        <w:tab/>
+      </w:r>
+      <w:r>
+        <w:rPr>
+          <w:rFonts w:ascii="FreeMono" w:hAnsi="FreeMono" w:cs="FreeMono"/>
+        </w:rPr>
+        <w:tab/>
+      </w:r>
+      <w:r>
+        <w:rPr>
+          <w:rFonts w:ascii="FreeMono" w:hAnsi="FreeMono" w:cs="FreeMono"/>
+          <w:color w:val="7B7B7B" w:themeColor="accent3" w:themeShade="BF"/>
+        </w:rPr>
+        <w:t>//placement du curseur sur adresse 1</w:t>
+      </w:r>
+      <w:r>
+        <w:rPr>
+          <w:rFonts w:ascii="FreeMono" w:hAnsi="FreeMono" w:cs="FreeMono"/>
+          <w:color w:val="7B7B7B" w:themeColor="accent3" w:themeShade="BF"/>
+          <w:vertAlign w:val="superscript"/>
+        </w:rPr>
+        <w:t>er</w:t>
+      </w:r>
+      <w:r>
+        <w:rPr>
+          <w:rFonts w:ascii="FreeMono" w:hAnsi="FreeMono" w:cs="FreeMono"/>
+          <w:color w:val="7B7B7B" w:themeColor="accent3" w:themeShade="BF"/>
+        </w:rPr>
+        <w:t xml:space="preserve"> </w:t>
+      </w:r>
+      <w:proofErr w:type="spellStart"/>
+      <w:r>
+        <w:rPr>
+          <w:rFonts w:ascii="FreeMono" w:hAnsi="FreeMono" w:cs="FreeMono"/>
+          <w:color w:val="7B7B7B" w:themeColor="accent3" w:themeShade="BF"/>
+        </w:rPr>
+        <w:t>coeff</w:t>
+      </w:r>
+      <w:proofErr w:type="spellEnd"/>
+    </w:p>
+    <w:p>
+      <w:pPr>
+        <w:rPr>
+          <w:rFonts w:ascii="FreeMono" w:hAnsi="FreeMono" w:cs="FreeMono"/>
+        </w:rPr>
+      </w:pPr>
+      <w:proofErr w:type="spellStart"/>
+      <w:r>
+        <w:rPr>
+          <w:rFonts w:ascii="FreeMono" w:hAnsi="FreeMono" w:cs="FreeMono"/>
+          <w:color w:val="ED7D31" w:themeColor="accent2"/>
+        </w:rPr>
+        <w:t>Wire.endTransmission</w:t>
+      </w:r>
+      <w:proofErr w:type="spellEnd"/>
+      <w:r>
+        <w:rPr>
+          <w:rFonts w:ascii="FreeMono" w:hAnsi="FreeMono" w:cs="FreeMono"/>
+        </w:rPr>
+        <w:t>(</w:t>
+      </w:r>
+      <w:proofErr w:type="gramStart"/>
+      <w:r>
+        <w:rPr>
+          <w:rFonts w:ascii="FreeMono" w:hAnsi="FreeMono" w:cs="FreeMono"/>
+        </w:rPr>
+        <w:t>);</w:t>
+      </w:r>
+      <w:proofErr w:type="gramEnd"/>
+      <w:r>
+        <w:rPr>
+          <w:rFonts w:ascii="FreeMono" w:hAnsi="FreeMono" w:cs="FreeMono"/>
+        </w:rPr>
+        <w:tab/>
+      </w:r>
+      <w:r>
+        <w:rPr>
+          <w:rFonts w:ascii="FreeMono" w:hAnsi="FreeMono" w:cs="FreeMono"/>
+        </w:rPr>
+        <w:tab/>
+      </w:r>
+      <w:r>
+        <w:rPr>
+          <w:rFonts w:ascii="FreeMono" w:hAnsi="FreeMono" w:cs="FreeMono"/>
+          <w:color w:val="7B7B7B" w:themeColor="accent3" w:themeShade="BF"/>
+        </w:rPr>
+        <w:t>//fin écriture</w:t>
+      </w:r>
+    </w:p>
+    <w:p>
+      <w:pPr>
+        <w:rPr>
+          <w:rFonts w:ascii="FreeMono" w:hAnsi="FreeMono" w:cs="FreeMono"/>
+          <w:color w:val="7B7B7B" w:themeColor="accent3" w:themeShade="BF"/>
+        </w:rPr>
+      </w:pPr>
+      <w:proofErr w:type="spellStart"/>
+      <w:r>
+        <w:rPr>
+          <w:rFonts w:ascii="FreeMono" w:hAnsi="FreeMono" w:cs="FreeMono"/>
+          <w:color w:val="ED7D31" w:themeColor="accent2"/>
+        </w:rPr>
+        <w:t>Wire.requestFrom</w:t>
+      </w:r>
+      <w:proofErr w:type="spellEnd"/>
+      <w:r>
+        <w:rPr>
+          <w:rFonts w:ascii="FreeMono" w:hAnsi="FreeMono" w:cs="FreeMono"/>
+        </w:rPr>
+        <w:t>(0x60, 8</w:t>
+      </w:r>
+      <w:proofErr w:type="gramStart"/>
+      <w:r>
+        <w:rPr>
+          <w:rFonts w:ascii="FreeMono" w:hAnsi="FreeMono" w:cs="FreeMono"/>
+        </w:rPr>
+        <w:t>);</w:t>
+      </w:r>
+      <w:proofErr w:type="gramEnd"/>
+      <w:r>
+        <w:rPr>
+          <w:rFonts w:ascii="FreeMono" w:hAnsi="FreeMono" w:cs="FreeMono"/>
+        </w:rPr>
+        <w:t xml:space="preserve"> </w:t>
+      </w:r>
+      <w:r>
+        <w:rPr>
+          <w:rFonts w:ascii="FreeMono" w:hAnsi="FreeMono" w:cs="FreeMono"/>
+        </w:rPr>
+        <w:tab/>
+      </w:r>
+      <w:r>
+        <w:rPr>
+          <w:rFonts w:ascii="FreeMono" w:hAnsi="FreeMono" w:cs="FreeMono"/>
+          <w:color w:val="7B7B7B" w:themeColor="accent3" w:themeShade="BF"/>
+        </w:rPr>
+        <w:t>//</w:t>
+      </w:r>
+      <w:r>
+        <w:rPr>
+          <w:rFonts w:ascii="FreeMono" w:hAnsi="FreeMono" w:cs="FreeMono"/>
+          <w:color w:val="7B7B7B" w:themeColor="accent3" w:themeShade="BF"/>
+        </w:rPr>
+        <w:t>8</w:t>
+      </w:r>
+      <w:r>
+        <w:rPr>
+          <w:rFonts w:ascii="FreeMono" w:hAnsi="FreeMono" w:cs="FreeMono"/>
+          <w:color w:val="7B7B7B" w:themeColor="accent3" w:themeShade="BF"/>
+        </w:rPr>
+        <w:t xml:space="preserve"> </w:t>
+      </w:r>
+      <w:r>
+        <w:rPr>
+          <w:rFonts w:ascii="FreeMono" w:hAnsi="FreeMono" w:cs="FreeMono"/>
+          <w:color w:val="7B7B7B" w:themeColor="accent3" w:themeShade="BF"/>
+        </w:rPr>
+        <w:t>octets demandé</w:t>
+      </w:r>
+      <w:r>
+        <w:rPr>
+          <w:rFonts w:ascii="FreeMono" w:hAnsi="FreeMono" w:cs="FreeMono"/>
+          <w:color w:val="7B7B7B" w:themeColor="accent3" w:themeShade="BF"/>
+        </w:rPr>
+        <w:t>s</w:t>
+      </w:r>
+    </w:p>
+    <w:p>
+      <w:pPr>
+        <w:rPr>
+          <w:rFonts w:ascii="FreeMono" w:hAnsi="FreeMono" w:cs="FreeMono"/>
+        </w:rPr>
+      </w:pPr>
+    </w:p>
+    <w:p>
+      <w:r>
+        <w:t xml:space="preserve">On récupère les trames octet par octet. </w:t>
+      </w:r>
+    </w:p>
+    <w:p>
+      <w:r>
+        <w:t>On devra donc regrouper les paramètres dans des variables de 16bits.</w:t>
+      </w:r>
+      <w:r>
+        <w:t xml:space="preserve"> Pour cela nous utilisons des structures dont le modèle est le suivant :</w:t>
+      </w:r>
+    </w:p>
+    <w:p>
+      <w:pPr>
+        <w:rPr>
+          <w:rFonts w:ascii="FreeMono" w:hAnsi="FreeMono" w:cs="FreeMono"/>
+        </w:rPr>
+      </w:pPr>
+    </w:p>
+    <w:p>
+      <w:pPr>
+        <w:rPr>
+          <w:rFonts w:ascii="FreeMono" w:hAnsi="FreeMono" w:cs="FreeMono"/>
+        </w:rPr>
+      </w:pPr>
+      <w:proofErr w:type="gramStart"/>
+      <w:r>
+        <w:rPr>
+          <w:rFonts w:ascii="FreeMono" w:hAnsi="FreeMono" w:cs="FreeMono"/>
+          <w:color w:val="33CCCC"/>
+        </w:rPr>
+        <w:t>union</w:t>
+      </w:r>
+      <w:proofErr w:type="gramEnd"/>
+      <w:r>
+        <w:rPr>
+          <w:rFonts w:ascii="FreeMono" w:hAnsi="FreeMono" w:cs="FreeMono"/>
+        </w:rPr>
+        <w:t xml:space="preserve"> {</w:t>
+      </w:r>
+    </w:p>
+    <w:p>
+      <w:pPr>
+        <w:rPr>
+          <w:rFonts w:ascii="FreeMono" w:hAnsi="FreeMono" w:cs="FreeMono"/>
+        </w:rPr>
+      </w:pPr>
+      <w:r>
+        <w:rPr>
+          <w:rFonts w:ascii="FreeMono" w:hAnsi="FreeMono" w:cs="FreeMono"/>
+        </w:rPr>
+        <w:t xml:space="preserve">  </w:t>
+      </w:r>
+      <w:proofErr w:type="spellStart"/>
+      <w:proofErr w:type="gramStart"/>
+      <w:r>
+        <w:rPr>
+          <w:rFonts w:ascii="FreeMono" w:hAnsi="FreeMono" w:cs="FreeMono"/>
+          <w:color w:val="33CCCC"/>
+        </w:rPr>
+        <w:t>int</w:t>
+      </w:r>
+      <w:proofErr w:type="spellEnd"/>
+      <w:proofErr w:type="gramEnd"/>
+      <w:r>
+        <w:rPr>
+          <w:rFonts w:ascii="FreeMono" w:hAnsi="FreeMono" w:cs="FreeMono"/>
+        </w:rPr>
+        <w:t xml:space="preserve"> ia0;</w:t>
+      </w:r>
+    </w:p>
+    <w:p>
+      <w:pPr>
+        <w:rPr>
+          <w:rFonts w:ascii="FreeMono" w:hAnsi="FreeMono" w:cs="FreeMono"/>
+        </w:rPr>
+      </w:pPr>
+      <w:r>
+        <w:rPr>
+          <w:rFonts w:ascii="FreeMono" w:hAnsi="FreeMono" w:cs="FreeMono"/>
+        </w:rPr>
+        <w:t xml:space="preserve">  </w:t>
+      </w:r>
+      <w:proofErr w:type="gramStart"/>
+      <w:r>
+        <w:rPr>
+          <w:rFonts w:ascii="FreeMono" w:hAnsi="FreeMono" w:cs="FreeMono"/>
+          <w:color w:val="33CCCC"/>
+        </w:rPr>
+        <w:t>char</w:t>
+      </w:r>
+      <w:proofErr w:type="gramEnd"/>
+      <w:r>
+        <w:rPr>
+          <w:rFonts w:ascii="FreeMono" w:hAnsi="FreeMono" w:cs="FreeMono"/>
+        </w:rPr>
+        <w:t xml:space="preserve"> ca0[2];</w:t>
+      </w:r>
+    </w:p>
+    <w:p>
+      <w:pPr>
+        <w:rPr>
+          <w:rFonts w:ascii="FreeMono" w:hAnsi="FreeMono" w:cs="FreeMono"/>
+        </w:rPr>
+      </w:pPr>
+      <w:r>
+        <w:rPr>
+          <w:rFonts w:ascii="FreeMono" w:hAnsi="FreeMono" w:cs="FreeMono"/>
+        </w:rPr>
+        <w:t>} parametreA0 ;</w:t>
+      </w:r>
+    </w:p>
+    <w:p>
+      <w:pPr>
+        <w:rPr>
+          <w:rFonts w:ascii="FreeMono" w:hAnsi="FreeMono" w:cs="FreeMono"/>
+        </w:rPr>
+      </w:pPr>
+    </w:p>
+    <w:p>
+      <w:pPr>
+        <w:rPr>
+          <w:rFonts w:cs="FreeMono"/>
+        </w:rPr>
+      </w:pPr>
+      <w:r>
+        <w:rPr>
+          <w:rFonts w:cs="FreeMono"/>
+        </w:rPr>
+        <w:t>Pour a0, b1 et b2 on récupère les données de la même façon :</w:t>
+      </w:r>
+    </w:p>
+    <w:p>
+      <w:pPr>
+        <w:rPr>
+          <w:rFonts w:cs="FreeMono"/>
+        </w:rPr>
+      </w:pPr>
+    </w:p>
+    <w:p>
+      <w:pPr>
+        <w:rPr>
+          <w:rFonts w:ascii="FreeMono" w:hAnsi="FreeMono" w:cs="FreeMono"/>
+        </w:rPr>
+      </w:pPr>
+      <w:r>
+        <w:rPr>
+          <w:rFonts w:ascii="FreeMono" w:hAnsi="FreeMono" w:cs="FreeMono"/>
+          <w:color w:val="33CCCC"/>
+        </w:rPr>
+        <w:t xml:space="preserve">  </w:t>
+      </w:r>
+      <w:proofErr w:type="spellStart"/>
+      <w:proofErr w:type="gramStart"/>
+      <w:r>
+        <w:rPr>
+          <w:rFonts w:ascii="FreeMono" w:hAnsi="FreeMono" w:cs="FreeMono"/>
+          <w:color w:val="33CCCC"/>
+        </w:rPr>
+        <w:t>float</w:t>
+      </w:r>
+      <w:proofErr w:type="spellEnd"/>
+      <w:proofErr w:type="gramEnd"/>
+      <w:r>
+        <w:rPr>
+          <w:rFonts w:ascii="FreeMono" w:hAnsi="FreeMono" w:cs="FreeMono"/>
+        </w:rPr>
+        <w:t xml:space="preserve"> fA0</w:t>
+      </w:r>
+      <w:r>
+        <w:rPr>
+          <w:rFonts w:ascii="FreeMono" w:hAnsi="FreeMono" w:cs="FreeMono"/>
+        </w:rPr>
+        <w:t xml:space="preserve">; </w:t>
+      </w:r>
+      <w:r>
+        <w:rPr>
+          <w:rFonts w:ascii="FreeMono" w:hAnsi="FreeMono" w:cs="FreeMono"/>
+        </w:rPr>
+        <w:tab/>
+      </w:r>
+      <w:r>
+        <w:rPr>
+          <w:rFonts w:ascii="FreeMono" w:hAnsi="FreeMono" w:cs="FreeMono"/>
+        </w:rPr>
+        <w:tab/>
+      </w:r>
+      <w:r>
+        <w:rPr>
+          <w:rFonts w:ascii="FreeMono" w:hAnsi="FreeMono" w:cs="FreeMono"/>
+          <w:color w:val="767171" w:themeColor="background2" w:themeShade="80"/>
+        </w:rPr>
+        <w:t>//variable globale</w:t>
+      </w:r>
+      <w:r>
+        <w:rPr>
+          <w:rFonts w:ascii="FreeMono" w:hAnsi="FreeMono" w:cs="FreeMono"/>
+          <w:color w:val="767171" w:themeColor="background2" w:themeShade="80"/>
+        </w:rPr>
+        <w:t xml:space="preserve"> déclarée hors fonction</w:t>
+      </w:r>
+    </w:p>
+    <w:p>
+      <w:pPr>
+        <w:rPr>
+          <w:rFonts w:cs="FreeMono"/>
+        </w:rPr>
+      </w:pPr>
+    </w:p>
+    <w:p>
+      <w:pPr>
+        <w:rPr>
+          <w:rFonts w:ascii="FreeMono" w:hAnsi="FreeMono" w:cs="FreeMono"/>
+        </w:rPr>
+      </w:pPr>
+      <w:r>
+        <w:rPr>
+          <w:rFonts w:ascii="FreeMono" w:hAnsi="FreeMono" w:cs="FreeMono"/>
+        </w:rPr>
+        <w:t xml:space="preserve">  </w:t>
+      </w:r>
+      <w:proofErr w:type="gramStart"/>
+      <w:r>
+        <w:rPr>
+          <w:rFonts w:ascii="FreeMono" w:hAnsi="FreeMono" w:cs="FreeMono"/>
+        </w:rPr>
+        <w:t>parametreA0.ca0[</w:t>
+      </w:r>
+      <w:proofErr w:type="gramEnd"/>
+      <w:r>
+        <w:rPr>
+          <w:rFonts w:ascii="FreeMono" w:hAnsi="FreeMono" w:cs="FreeMono"/>
+        </w:rPr>
+        <w:t xml:space="preserve">1] = </w:t>
+      </w:r>
+      <w:proofErr w:type="spellStart"/>
+      <w:r>
+        <w:rPr>
+          <w:rFonts w:ascii="FreeMono" w:hAnsi="FreeMono" w:cs="FreeMono"/>
+          <w:color w:val="ED7D31" w:themeColor="accent2"/>
+        </w:rPr>
+        <w:t>Wire.read</w:t>
+      </w:r>
+      <w:proofErr w:type="spellEnd"/>
+      <w:r>
+        <w:rPr>
+          <w:rFonts w:ascii="FreeMono" w:hAnsi="FreeMono" w:cs="FreeMono"/>
+        </w:rPr>
+        <w:t xml:space="preserve">();             </w:t>
+      </w:r>
+      <w:r>
+        <w:rPr>
+          <w:rFonts w:ascii="FreeMono" w:hAnsi="FreeMono" w:cs="FreeMono"/>
+          <w:color w:val="7B7B7B" w:themeColor="accent3" w:themeShade="BF"/>
+        </w:rPr>
+        <w:t>//le</w:t>
+      </w:r>
+      <w:r>
+        <w:rPr>
+          <w:rFonts w:ascii="FreeMono" w:hAnsi="FreeMono" w:cs="FreeMono"/>
+          <w:color w:val="767171" w:themeColor="background2" w:themeShade="80"/>
+        </w:rPr>
+        <w:t>ct</w:t>
+      </w:r>
+      <w:r>
+        <w:rPr>
+          <w:rFonts w:ascii="FreeMono" w:hAnsi="FreeMono" w:cs="FreeMono"/>
+          <w:color w:val="7B7B7B" w:themeColor="accent3" w:themeShade="BF"/>
+        </w:rPr>
+        <w:t>ure trame MSB</w:t>
+      </w:r>
+    </w:p>
+    <w:p>
+      <w:pPr>
+        <w:rPr>
+          <w:rFonts w:ascii="FreeMono" w:hAnsi="FreeMono" w:cs="FreeMono"/>
+        </w:rPr>
+      </w:pPr>
+      <w:r>
+        <w:rPr>
+          <w:rFonts w:ascii="FreeMono" w:hAnsi="FreeMono" w:cs="FreeMono"/>
+        </w:rPr>
+        <w:t xml:space="preserve">  </w:t>
+      </w:r>
+      <w:proofErr w:type="gramStart"/>
+      <w:r>
+        <w:rPr>
+          <w:rFonts w:ascii="FreeMono" w:hAnsi="FreeMono" w:cs="FreeMono"/>
+        </w:rPr>
+        <w:t>parametreA0.ca0[</w:t>
+      </w:r>
+      <w:proofErr w:type="gramEnd"/>
+      <w:r>
+        <w:rPr>
+          <w:rFonts w:ascii="FreeMono" w:hAnsi="FreeMono" w:cs="FreeMono"/>
+        </w:rPr>
+        <w:t xml:space="preserve">0] = </w:t>
+      </w:r>
+      <w:proofErr w:type="spellStart"/>
+      <w:r>
+        <w:rPr>
+          <w:rFonts w:ascii="FreeMono" w:hAnsi="FreeMono" w:cs="FreeMono"/>
+          <w:color w:val="ED7D31" w:themeColor="accent2"/>
+        </w:rPr>
+        <w:t>Wire.read</w:t>
+      </w:r>
+      <w:proofErr w:type="spellEnd"/>
+      <w:r>
+        <w:rPr>
+          <w:rFonts w:ascii="FreeMono" w:hAnsi="FreeMono" w:cs="FreeMono"/>
+        </w:rPr>
+        <w:t xml:space="preserve">();             </w:t>
+      </w:r>
+      <w:r>
+        <w:rPr>
+          <w:rFonts w:ascii="FreeMono" w:hAnsi="FreeMono" w:cs="FreeMono"/>
+          <w:color w:val="7B7B7B" w:themeColor="accent3" w:themeShade="BF"/>
+        </w:rPr>
+        <w:t>//lecture trame LSB</w:t>
+      </w:r>
+    </w:p>
+    <w:p>
+      <w:pPr>
+        <w:rPr>
+          <w:rFonts w:ascii="FreeMono" w:hAnsi="FreeMono" w:cs="FreeMono"/>
+          <w:color w:val="7B7B7B" w:themeColor="accent3" w:themeShade="BF"/>
+        </w:rPr>
+      </w:pPr>
+      <w:r>
+        <w:rPr>
+          <w:rFonts w:ascii="FreeMono" w:hAnsi="FreeMono" w:cs="FreeMono"/>
+        </w:rPr>
+        <w:t xml:space="preserve">  </w:t>
+      </w:r>
+      <w:proofErr w:type="gramStart"/>
+      <w:r>
+        <w:rPr>
+          <w:rFonts w:ascii="FreeMono" w:hAnsi="FreeMono" w:cs="FreeMono"/>
+        </w:rPr>
+        <w:t>fA</w:t>
+      </w:r>
+      <w:proofErr w:type="gramEnd"/>
+      <w:r>
+        <w:rPr>
+          <w:rFonts w:ascii="FreeMono" w:hAnsi="FreeMono" w:cs="FreeMono"/>
+        </w:rPr>
+        <w:t>0 = (</w:t>
+      </w:r>
+      <w:proofErr w:type="spellStart"/>
+      <w:r>
+        <w:rPr>
+          <w:rFonts w:ascii="FreeMono" w:hAnsi="FreeMono" w:cs="FreeMono"/>
+          <w:color w:val="33CCCC"/>
+        </w:rPr>
+        <w:t>float</w:t>
+      </w:r>
+      <w:proofErr w:type="spellEnd"/>
+      <w:r>
+        <w:rPr>
+          <w:rFonts w:ascii="FreeMono" w:hAnsi="FreeMono" w:cs="FreeMono"/>
+        </w:rPr>
+        <w:t xml:space="preserve">)parametreA0.ia0 / </w:t>
+      </w:r>
+      <w:r>
+        <w:rPr>
+          <w:rFonts w:ascii="FreeMono" w:hAnsi="FreeMono" w:cs="FreeMono"/>
+        </w:rPr>
+        <w:t>X</w:t>
+      </w:r>
+      <w:r>
+        <w:rPr>
+          <w:rFonts w:ascii="FreeMono" w:hAnsi="FreeMono" w:cs="FreeMono"/>
+        </w:rPr>
+        <w:t xml:space="preserve"> ;          </w:t>
+      </w:r>
+      <w:r>
+        <w:rPr>
+          <w:rFonts w:ascii="FreeMono" w:hAnsi="FreeMono" w:cs="FreeMono"/>
+          <w:color w:val="7B7B7B" w:themeColor="accent3" w:themeShade="BF"/>
+        </w:rPr>
+        <w:t>//division par 2^</w:t>
+      </w:r>
+      <w:r>
+        <w:rPr>
+          <w:rFonts w:ascii="FreeMono" w:hAnsi="FreeMono" w:cs="FreeMono"/>
+          <w:color w:val="7B7B7B" w:themeColor="accent3" w:themeShade="BF"/>
+        </w:rPr>
+        <w:t>?</w:t>
+      </w:r>
+    </w:p>
+    <w:p>
+      <w:pPr>
+        <w:rPr>
+          <w:rFonts w:ascii="FreeMono" w:hAnsi="FreeMono" w:cs="FreeMono"/>
+          <w:color w:val="7B7B7B" w:themeColor="accent3" w:themeShade="BF"/>
+        </w:rPr>
+      </w:pPr>
+    </w:p>
+    <w:p>
+      <w:r>
+        <w:t xml:space="preserve">La division permet de décaler la virgule du flottant au bon endroit, pour déterminer X on doit se référer à la datasheet : </w:t>
+      </w:r>
+    </w:p>
+    <w:p>
+      <w:r>
+        <w:rPr>
+          <w:noProof/>
+        </w:rPr>
+        <w:drawing>
+          <wp:inline distT="0" distB="0" distL="0" distR="0">
+            <wp:extent cx="5756910" cy="1621790"/>
+            <wp:effectExtent l="0" t="0" r="0" b="0"/>
+            <wp:docPr id="5" name="Image 5"/>
+            <wp:cNvGraphicFramePr>
+              <a:graphicFrameLocks xmlns:a="http://schemas.openxmlformats.org/drawingml/2006/main" noChangeAspect="1"/>
+            </wp:cNvGraphicFramePr>
+            <a:graphic xmlns:a="http://schemas.openxmlformats.org/drawingml/2006/main">
+              <a:graphicData uri="http://schemas.openxmlformats.org/drawingml/2006/picture">
+                <pic:pic xmlns:pic="http://schemas.openxmlformats.org/drawingml/2006/picture">
+                  <pic:nvPicPr>
+                    <pic:cNvPr id="0" name="Picture 7"/>
+                    <pic:cNvPicPr>
+                      <a:picLocks noChangeAspect="1" noChangeArrowheads="1"/>
+                    </pic:cNvPicPr>
+                  </pic:nvPicPr>
+                  <pic:blipFill>
+                    <a:blip r:embed="rId13">
+                      <a:extLst>
+                        <a:ext uri="{28A0092B-C50C-407E-A947-70E740481C1C}">
+                          <a14:useLocalDpi xmlns:a14="http://schemas.microsoft.com/office/drawing/2010/main" val="0"/>
+                        </a:ext>
+                      </a:extLst>
+                    </a:blip>
+                    <a:srcRect/>
+                    <a:stretch>
+                      <a:fillRect/>
+                    </a:stretch>
+                  </pic:blipFill>
+                  <pic:spPr bwMode="auto">
+                    <a:xfrm>
+                      <a:off x="0" y="0"/>
+                      <a:ext cx="5756910" cy="1621790"/>
+                    </a:xfrm>
+                    <a:prstGeom prst="rect">
+                      <a:avLst/>
+                    </a:prstGeom>
+                    <a:noFill/>
+                    <a:ln>
+                      <a:noFill/>
+                    </a:ln>
+                  </pic:spPr>
+                </pic:pic>
+              </a:graphicData>
+            </a:graphic>
+          </wp:inline>
+        </w:drawing>
+      </w:r>
+    </w:p>
+    <w:p>
+      <w:r>
+        <w:t xml:space="preserve">Pour a1 : X = 2^3 = 8. </w:t>
+      </w:r>
+    </w:p>
+    <w:p>
+      <w:r>
+        <w:t xml:space="preserve">Pour b1 : X = 2^13 = </w:t>
+      </w:r>
+      <w:r>
+        <w:t>8190</w:t>
+      </w:r>
+      <w:r>
+        <w:t xml:space="preserve">. </w:t>
+      </w:r>
+    </w:p>
+    <w:p>
+      <w:r>
+        <w:t xml:space="preserve">Pour b2 X = 2^14 = </w:t>
+      </w:r>
+      <w:r>
+        <w:t>16384</w:t>
+      </w:r>
+      <w:r>
+        <w:t>.</w:t>
+      </w:r>
+    </w:p>
+    <w:p/>
+    <w:p>
+      <w:r>
+        <w:t>Pour c12 la récupération est un peu différente en raison de la longueur totale de 14 bits et non de 16 bits comme les 3 paramètres précédents, un décalage de 2 bits vers la droite est nécessaire :</w:t>
+      </w:r>
+    </w:p>
+    <w:p/>
+    <w:p>
+      <w:pPr>
+        <w:rPr>
+          <w:rFonts w:ascii="FreeMono" w:hAnsi="FreeMono" w:cs="FreeMono"/>
+          <w:color w:val="AEAAAA" w:themeColor="background2" w:themeShade="BF"/>
+        </w:rPr>
+      </w:pPr>
+      <w:r>
+        <w:rPr>
+          <w:rFonts w:ascii="FreeMono" w:hAnsi="FreeMono" w:cs="FreeMono"/>
+          <w:color w:val="33CCCC"/>
+        </w:rPr>
+        <w:t xml:space="preserve">  </w:t>
+      </w:r>
+      <w:proofErr w:type="spellStart"/>
+      <w:proofErr w:type="gramStart"/>
+      <w:r>
+        <w:rPr>
+          <w:rFonts w:ascii="FreeMono" w:hAnsi="FreeMono" w:cs="FreeMono"/>
+          <w:color w:val="33CCCC"/>
+        </w:rPr>
+        <w:t>float</w:t>
+      </w:r>
+      <w:proofErr w:type="spellEnd"/>
+      <w:proofErr w:type="gramEnd"/>
+      <w:r>
+        <w:rPr>
+          <w:rFonts w:ascii="FreeMono" w:hAnsi="FreeMono" w:cs="FreeMono"/>
+        </w:rPr>
+        <w:t xml:space="preserve"> fC12;</w:t>
+      </w:r>
+      <w:r>
+        <w:rPr>
+          <w:rFonts w:ascii="FreeMono" w:hAnsi="FreeMono" w:cs="FreeMono"/>
+        </w:rPr>
+        <w:tab/>
+      </w:r>
+      <w:r>
+        <w:rPr>
+          <w:rFonts w:ascii="FreeMono" w:hAnsi="FreeMono" w:cs="FreeMono"/>
+        </w:rPr>
+        <w:tab/>
+      </w:r>
+      <w:r>
+        <w:rPr>
+          <w:rFonts w:ascii="FreeMono" w:hAnsi="FreeMono" w:cs="FreeMono"/>
+          <w:color w:val="767171" w:themeColor="background2" w:themeShade="80"/>
+        </w:rPr>
+        <w:t>//variable globale</w:t>
+      </w:r>
+      <w:r>
+        <w:rPr>
+          <w:rFonts w:ascii="FreeMono" w:hAnsi="FreeMono" w:cs="FreeMono"/>
+          <w:color w:val="767171" w:themeColor="background2" w:themeShade="80"/>
+        </w:rPr>
+        <w:t xml:space="preserve"> </w:t>
+      </w:r>
+      <w:r>
+        <w:rPr>
+          <w:rFonts w:ascii="FreeMono" w:hAnsi="FreeMono" w:cs="FreeMono"/>
+          <w:color w:val="767171" w:themeColor="background2" w:themeShade="80"/>
+        </w:rPr>
+        <w:t>déclarée hors fonction</w:t>
+      </w:r>
+    </w:p>
+    <w:p/>
+    <w:p>
+      <w:pPr>
+        <w:rPr>
+          <w:rFonts w:ascii="FreeMono" w:hAnsi="FreeMono" w:cs="FreeMono"/>
+        </w:rPr>
+      </w:pPr>
+      <w:r>
+        <w:rPr>
+          <w:rFonts w:ascii="FreeMono" w:hAnsi="FreeMono" w:cs="FreeMono"/>
+        </w:rPr>
+        <w:t xml:space="preserve">  parametreC12.cc12[1] = </w:t>
+      </w:r>
+      <w:proofErr w:type="spellStart"/>
+      <w:r>
+        <w:rPr>
+          <w:rFonts w:ascii="FreeMono" w:hAnsi="FreeMono" w:cs="FreeMono"/>
+          <w:color w:val="ED7D31" w:themeColor="accent2"/>
+        </w:rPr>
+        <w:t>Wire.read</w:t>
+      </w:r>
+      <w:proofErr w:type="spellEnd"/>
+      <w:r>
+        <w:rPr>
+          <w:rFonts w:ascii="FreeMono" w:hAnsi="FreeMono" w:cs="FreeMono"/>
+        </w:rPr>
+        <w:t>(</w:t>
+      </w:r>
+      <w:proofErr w:type="gramStart"/>
+      <w:r>
+        <w:rPr>
+          <w:rFonts w:ascii="FreeMono" w:hAnsi="FreeMono" w:cs="FreeMono"/>
+        </w:rPr>
+        <w:t xml:space="preserve">);   </w:t>
+      </w:r>
+      <w:proofErr w:type="gramEnd"/>
+      <w:r>
+        <w:rPr>
+          <w:rFonts w:ascii="FreeMono" w:hAnsi="FreeMono" w:cs="FreeMono"/>
+        </w:rPr>
+        <w:t xml:space="preserve">        </w:t>
+      </w:r>
+      <w:r>
+        <w:rPr>
+          <w:rFonts w:ascii="FreeMono" w:hAnsi="FreeMono" w:cs="FreeMono"/>
+          <w:color w:val="767171" w:themeColor="background2" w:themeShade="80"/>
+        </w:rPr>
+        <w:t>//lecture trame MSB</w:t>
+      </w:r>
+    </w:p>
+    <w:p>
+      <w:pPr>
+        <w:rPr>
+          <w:rFonts w:ascii="FreeMono" w:hAnsi="FreeMono" w:cs="FreeMono"/>
+          <w:color w:val="767171" w:themeColor="background2" w:themeShade="80"/>
+        </w:rPr>
+      </w:pPr>
+      <w:r>
+        <w:rPr>
+          <w:rFonts w:ascii="FreeMono" w:hAnsi="FreeMono" w:cs="FreeMono"/>
+        </w:rPr>
+        <w:t xml:space="preserve">  parametreC12.cc12[0] = </w:t>
+      </w:r>
+      <w:proofErr w:type="spellStart"/>
+      <w:r>
+        <w:rPr>
+          <w:rFonts w:ascii="FreeMono" w:hAnsi="FreeMono" w:cs="FreeMono"/>
+          <w:color w:val="ED7D31" w:themeColor="accent2"/>
+        </w:rPr>
+        <w:t>Wire.read</w:t>
+      </w:r>
+      <w:proofErr w:type="spellEnd"/>
+      <w:r>
+        <w:rPr>
+          <w:rFonts w:ascii="FreeMono" w:hAnsi="FreeMono" w:cs="FreeMono"/>
+        </w:rPr>
+        <w:t>(</w:t>
+      </w:r>
+      <w:proofErr w:type="gramStart"/>
+      <w:r>
+        <w:rPr>
+          <w:rFonts w:ascii="FreeMono" w:hAnsi="FreeMono" w:cs="FreeMono"/>
+        </w:rPr>
+        <w:t xml:space="preserve">);   </w:t>
+      </w:r>
+      <w:proofErr w:type="gramEnd"/>
+      <w:r>
+        <w:rPr>
+          <w:rFonts w:ascii="FreeMono" w:hAnsi="FreeMono" w:cs="FreeMono"/>
+        </w:rPr>
+        <w:t xml:space="preserve">        </w:t>
+      </w:r>
+      <w:r>
+        <w:rPr>
+          <w:rFonts w:ascii="FreeMono" w:hAnsi="FreeMono" w:cs="FreeMono"/>
+          <w:color w:val="767171" w:themeColor="background2" w:themeShade="80"/>
+        </w:rPr>
+        <w:t>//lecture trame LSB</w:t>
+      </w:r>
+    </w:p>
+    <w:p>
+      <w:pPr>
+        <w:rPr>
+          <w:rFonts w:ascii="FreeMono" w:hAnsi="FreeMono" w:cs="FreeMono"/>
+        </w:rPr>
+      </w:pPr>
+      <w:r>
+        <w:rPr>
+          <w:rFonts w:ascii="FreeMono" w:hAnsi="FreeMono" w:cs="FreeMono"/>
+        </w:rPr>
+        <w:t xml:space="preserve">  parametreC12.ic12 = (parametreC12.ic12) &gt;&gt; </w:t>
+      </w:r>
+      <w:proofErr w:type="gramStart"/>
+      <w:r>
+        <w:rPr>
+          <w:rFonts w:ascii="FreeMono" w:hAnsi="FreeMono" w:cs="FreeMono"/>
+        </w:rPr>
+        <w:t>2;</w:t>
+      </w:r>
+      <w:proofErr w:type="gramEnd"/>
+      <w:r>
+        <w:rPr>
+          <w:rFonts w:ascii="FreeMono" w:hAnsi="FreeMono" w:cs="FreeMono"/>
+        </w:rPr>
+        <w:t xml:space="preserve"> </w:t>
+      </w:r>
+      <w:r>
+        <w:rPr>
+          <w:rFonts w:ascii="FreeMono" w:hAnsi="FreeMono" w:cs="FreeMono"/>
+          <w:color w:val="767171" w:themeColor="background2" w:themeShade="80"/>
+        </w:rPr>
+        <w:t>//décalage de 2bits</w:t>
+      </w:r>
+    </w:p>
+    <w:p>
+      <w:pPr>
+        <w:rPr>
+          <w:rFonts w:ascii="FreeMono" w:hAnsi="FreeMono" w:cs="FreeMono"/>
+        </w:rPr>
+      </w:pPr>
+      <w:r>
+        <w:rPr>
+          <w:rFonts w:ascii="FreeMono" w:hAnsi="FreeMono" w:cs="FreeMono"/>
+        </w:rPr>
+        <w:t xml:space="preserve">  </w:t>
+      </w:r>
+      <w:proofErr w:type="gramStart"/>
+      <w:r>
+        <w:rPr>
+          <w:rFonts w:ascii="FreeMono" w:hAnsi="FreeMono" w:cs="FreeMono"/>
+        </w:rPr>
+        <w:t>fC</w:t>
+      </w:r>
+      <w:proofErr w:type="gramEnd"/>
+      <w:r>
+        <w:rPr>
+          <w:rFonts w:ascii="FreeMono" w:hAnsi="FreeMono" w:cs="FreeMono"/>
+        </w:rPr>
+        <w:t>12 = (</w:t>
+      </w:r>
+      <w:proofErr w:type="spellStart"/>
+      <w:r>
+        <w:rPr>
+          <w:rFonts w:ascii="FreeMono" w:hAnsi="FreeMono" w:cs="FreeMono"/>
+          <w:color w:val="33CCCC"/>
+        </w:rPr>
+        <w:t>float</w:t>
+      </w:r>
+      <w:proofErr w:type="spellEnd"/>
+      <w:r>
+        <w:rPr>
+          <w:rFonts w:ascii="FreeMono" w:hAnsi="FreeMono" w:cs="FreeMono"/>
+        </w:rPr>
+        <w:t xml:space="preserve">)parametreC12.ic12 / 4194304.0;  </w:t>
+      </w:r>
+      <w:r>
+        <w:rPr>
+          <w:rFonts w:ascii="FreeMono" w:hAnsi="FreeMono" w:cs="FreeMono"/>
+          <w:color w:val="767171" w:themeColor="background2" w:themeShade="80"/>
+        </w:rPr>
+        <w:t>//div par 2^(13+9)</w:t>
+      </w:r>
+    </w:p>
+    <w:p/>
+    <w:p>
+      <w:r>
+        <w:t>Notons que le décalage de virgule prend en compte le</w:t>
+      </w:r>
+      <w:r>
+        <w:t>s 9</w:t>
+      </w:r>
+      <w:r>
+        <w:t xml:space="preserve"> bits de </w:t>
+      </w:r>
+      <w:proofErr w:type="spellStart"/>
+      <w:r>
+        <w:t>padding</w:t>
+      </w:r>
+      <w:proofErr w:type="spellEnd"/>
+      <w:r>
+        <w:t>.</w:t>
+      </w:r>
+    </w:p>
+    <w:p/>
+    <w:p>
+      <w:pPr>
+        <w:rPr>
+          <w:rFonts w:ascii="FreeMono" w:hAnsi="FreeMono" w:cs="FreeMono"/>
+        </w:rPr>
+      </w:pPr>
+    </w:p>
+    <w:p>
+      <w:pPr>
+        <w:pStyle w:val="Titre3"/>
+      </w:pPr>
+      <w:r>
+        <w:t>Démarrage de la conversion (ADC)</w:t>
+      </w:r>
+    </w:p>
+    <w:p>
+      <w:r>
+        <w:t xml:space="preserve">Il faut </w:t>
+      </w:r>
+      <w:r>
+        <w:t>signifier au capteur qu’il doit démarrer la conversion des valeurs dans l’ADC.</w:t>
+      </w:r>
+    </w:p>
+    <w:p>
+      <w:r>
+        <w:t xml:space="preserve">Cette partie est décrite au début de la fonction </w:t>
+      </w:r>
+      <w:proofErr w:type="spellStart"/>
+      <w:proofErr w:type="gramStart"/>
+      <w:r>
+        <w:t>getPT</w:t>
+      </w:r>
+      <w:proofErr w:type="spellEnd"/>
+      <w:r>
+        <w:t>(</w:t>
+      </w:r>
+      <w:proofErr w:type="gramEnd"/>
+      <w:r>
+        <w:t>) .</w:t>
+      </w:r>
+    </w:p>
+    <w:p>
+      <w:r>
+        <w:lastRenderedPageBreak/>
+        <w:t xml:space="preserve">Pour cela on envoie la commande suivante : </w:t>
+      </w:r>
+    </w:p>
+    <w:p>
+      <w:pPr>
+        <w:rPr>
+          <w:rFonts w:ascii="FreeMono" w:hAnsi="FreeMono" w:cs="FreeMono"/>
+          <w:color w:val="767171" w:themeColor="background2" w:themeShade="80"/>
+        </w:rPr>
+      </w:pPr>
+      <w:r>
+        <w:rPr>
+          <w:rFonts w:ascii="FreeMono" w:hAnsi="FreeMono" w:cs="FreeMono"/>
+        </w:rPr>
+        <w:t xml:space="preserve">  </w:t>
+      </w:r>
+      <w:proofErr w:type="spellStart"/>
+      <w:r>
+        <w:rPr>
+          <w:rFonts w:ascii="FreeMono" w:hAnsi="FreeMono" w:cs="FreeMono"/>
+          <w:color w:val="ED7D31" w:themeColor="accent2"/>
+        </w:rPr>
+        <w:t>Wire</w:t>
+      </w:r>
+      <w:r>
+        <w:rPr>
+          <w:rFonts w:ascii="FreeMono" w:hAnsi="FreeMono" w:cs="FreeMono"/>
+        </w:rPr>
+        <w:t>.</w:t>
+      </w:r>
+      <w:r>
+        <w:rPr>
+          <w:rFonts w:ascii="FreeMono" w:hAnsi="FreeMono" w:cs="FreeMono"/>
+          <w:color w:val="ED7D31" w:themeColor="accent2"/>
+        </w:rPr>
+        <w:t>beginTransmission</w:t>
+      </w:r>
+      <w:proofErr w:type="spellEnd"/>
+      <w:r>
+        <w:rPr>
+          <w:rFonts w:ascii="FreeMono" w:hAnsi="FreeMono" w:cs="FreeMono"/>
+        </w:rPr>
+        <w:t>(0x60</w:t>
+      </w:r>
+      <w:proofErr w:type="gramStart"/>
+      <w:r>
+        <w:rPr>
+          <w:rFonts w:ascii="FreeMono" w:hAnsi="FreeMono" w:cs="FreeMono"/>
+        </w:rPr>
+        <w:t xml:space="preserve">);   </w:t>
+      </w:r>
+      <w:proofErr w:type="gramEnd"/>
+      <w:r>
+        <w:rPr>
+          <w:rFonts w:ascii="FreeMono" w:hAnsi="FreeMono" w:cs="FreeMono"/>
+        </w:rPr>
+        <w:t xml:space="preserve">       </w:t>
+      </w:r>
+      <w:r>
+        <w:rPr>
+          <w:rFonts w:ascii="FreeMono" w:hAnsi="FreeMono" w:cs="FreeMono"/>
+          <w:color w:val="767171" w:themeColor="background2" w:themeShade="80"/>
+        </w:rPr>
+        <w:t>//adresse du capteur : 0x60</w:t>
+      </w:r>
+    </w:p>
+    <w:p>
+      <w:pPr>
+        <w:rPr>
+          <w:rFonts w:ascii="FreeMono" w:hAnsi="FreeMono" w:cs="FreeMono"/>
+        </w:rPr>
+      </w:pPr>
+      <w:r>
+        <w:rPr>
+          <w:rFonts w:ascii="FreeMono" w:hAnsi="FreeMono" w:cs="FreeMono"/>
+        </w:rPr>
+        <w:t xml:space="preserve">  </w:t>
+      </w:r>
+      <w:proofErr w:type="spellStart"/>
+      <w:r>
+        <w:rPr>
+          <w:rFonts w:ascii="FreeMono" w:hAnsi="FreeMono" w:cs="FreeMono"/>
+          <w:color w:val="ED7D31" w:themeColor="accent2"/>
+        </w:rPr>
+        <w:t>Wire</w:t>
+      </w:r>
+      <w:r>
+        <w:rPr>
+          <w:rFonts w:ascii="FreeMono" w:hAnsi="FreeMono" w:cs="FreeMono"/>
+        </w:rPr>
+        <w:t>.</w:t>
+      </w:r>
+      <w:r>
+        <w:rPr>
+          <w:rFonts w:ascii="FreeMono" w:hAnsi="FreeMono" w:cs="FreeMono"/>
+          <w:color w:val="ED7D31" w:themeColor="accent2"/>
+        </w:rPr>
+        <w:t>write</w:t>
+      </w:r>
+      <w:proofErr w:type="spellEnd"/>
+      <w:r>
+        <w:rPr>
+          <w:rFonts w:ascii="FreeMono" w:hAnsi="FreeMono" w:cs="FreeMono"/>
+        </w:rPr>
+        <w:t>(0X12</w:t>
+      </w:r>
+      <w:proofErr w:type="gramStart"/>
+      <w:r>
+        <w:rPr>
+          <w:rFonts w:ascii="FreeMono" w:hAnsi="FreeMono" w:cs="FreeMono"/>
+        </w:rPr>
+        <w:t xml:space="preserve">);   </w:t>
+      </w:r>
+      <w:proofErr w:type="gramEnd"/>
+      <w:r>
+        <w:rPr>
+          <w:rFonts w:ascii="FreeMono" w:hAnsi="FreeMono" w:cs="FreeMono"/>
+        </w:rPr>
+        <w:t xml:space="preserve">                   </w:t>
+      </w:r>
+      <w:r>
+        <w:rPr>
+          <w:rFonts w:ascii="FreeMono" w:hAnsi="FreeMono" w:cs="FreeMono"/>
+          <w:color w:val="767171" w:themeColor="background2" w:themeShade="80"/>
+        </w:rPr>
+        <w:t>//start</w:t>
+      </w:r>
+      <w:r>
+        <w:rPr>
+          <w:rFonts w:ascii="FreeMono" w:hAnsi="FreeMono" w:cs="FreeMono"/>
+          <w:color w:val="767171" w:themeColor="background2" w:themeShade="80"/>
+        </w:rPr>
+        <w:t xml:space="preserve"> </w:t>
+      </w:r>
+      <w:r>
+        <w:rPr>
+          <w:rFonts w:ascii="FreeMono" w:hAnsi="FreeMono" w:cs="FreeMono"/>
+          <w:color w:val="767171" w:themeColor="background2" w:themeShade="80"/>
+        </w:rPr>
+        <w:t>conversion ADC</w:t>
+      </w:r>
+    </w:p>
+    <w:p>
+      <w:pPr>
+        <w:rPr>
+          <w:rFonts w:ascii="FreeMono" w:hAnsi="FreeMono" w:cs="FreeMono"/>
+        </w:rPr>
+      </w:pPr>
+      <w:r>
+        <w:rPr>
+          <w:rFonts w:ascii="FreeMono" w:hAnsi="FreeMono" w:cs="FreeMono"/>
+        </w:rPr>
+        <w:t xml:space="preserve">  </w:t>
+      </w:r>
+      <w:proofErr w:type="spellStart"/>
+      <w:r>
+        <w:rPr>
+          <w:rFonts w:ascii="FreeMono" w:hAnsi="FreeMono" w:cs="FreeMono"/>
+          <w:color w:val="ED7D31" w:themeColor="accent2"/>
+        </w:rPr>
+        <w:t>Wire</w:t>
+      </w:r>
+      <w:r>
+        <w:rPr>
+          <w:rFonts w:ascii="FreeMono" w:hAnsi="FreeMono" w:cs="FreeMono"/>
+        </w:rPr>
+        <w:t>.</w:t>
+      </w:r>
+      <w:r>
+        <w:rPr>
+          <w:rFonts w:ascii="FreeMono" w:hAnsi="FreeMono" w:cs="FreeMono"/>
+          <w:color w:val="ED7D31" w:themeColor="accent2"/>
+        </w:rPr>
+        <w:t>write</w:t>
+      </w:r>
+      <w:proofErr w:type="spellEnd"/>
+      <w:r>
+        <w:rPr>
+          <w:rFonts w:ascii="FreeMono" w:hAnsi="FreeMono" w:cs="FreeMono"/>
+        </w:rPr>
+        <w:t>(0x00</w:t>
+      </w:r>
+      <w:proofErr w:type="gramStart"/>
+      <w:r>
+        <w:rPr>
+          <w:rFonts w:ascii="FreeMono" w:hAnsi="FreeMono" w:cs="FreeMono"/>
+        </w:rPr>
+        <w:t xml:space="preserve">);   </w:t>
+      </w:r>
+      <w:proofErr w:type="gramEnd"/>
+      <w:r>
+        <w:rPr>
+          <w:rFonts w:ascii="FreeMono" w:hAnsi="FreeMono" w:cs="FreeMono"/>
+        </w:rPr>
+        <w:t xml:space="preserve">                   </w:t>
+      </w:r>
+      <w:r>
+        <w:rPr>
+          <w:rFonts w:ascii="FreeMono" w:hAnsi="FreeMono" w:cs="FreeMono"/>
+          <w:color w:val="767171" w:themeColor="background2" w:themeShade="80"/>
+        </w:rPr>
+        <w:t>//</w:t>
+      </w:r>
+      <w:r>
+        <w:rPr>
+          <w:rFonts w:ascii="FreeMono" w:hAnsi="FreeMono" w:cs="FreeMono"/>
+          <w:color w:val="767171" w:themeColor="background2" w:themeShade="80"/>
+        </w:rPr>
+        <w:t>adresse</w:t>
+      </w:r>
+      <w:r>
+        <w:rPr>
+          <w:rFonts w:ascii="FreeMono" w:hAnsi="FreeMono" w:cs="FreeMono"/>
+          <w:color w:val="767171" w:themeColor="background2" w:themeShade="80"/>
+        </w:rPr>
+        <w:t xml:space="preserve"> MSB</w:t>
+      </w:r>
+      <w:r>
+        <w:rPr>
+          <w:rFonts w:ascii="FreeMono" w:hAnsi="FreeMono" w:cs="FreeMono"/>
+          <w:color w:val="767171" w:themeColor="background2" w:themeShade="80"/>
+        </w:rPr>
+        <w:t xml:space="preserve"> pression</w:t>
+      </w:r>
+    </w:p>
+    <w:p>
+      <w:pPr>
+        <w:rPr>
+          <w:rFonts w:ascii="FreeMono" w:hAnsi="FreeMono" w:cs="FreeMono"/>
+        </w:rPr>
+      </w:pPr>
+      <w:r>
+        <w:rPr>
+          <w:rFonts w:ascii="FreeMono" w:hAnsi="FreeMono" w:cs="FreeMono"/>
+        </w:rPr>
+        <w:t xml:space="preserve"> </w:t>
+      </w:r>
+      <w:r>
+        <w:rPr>
+          <w:rFonts w:ascii="FreeMono" w:hAnsi="FreeMono" w:cs="FreeMono"/>
+          <w:color w:val="ED7D31" w:themeColor="accent2"/>
+        </w:rPr>
+        <w:t xml:space="preserve"> </w:t>
+      </w:r>
+      <w:proofErr w:type="spellStart"/>
+      <w:r>
+        <w:rPr>
+          <w:rFonts w:ascii="FreeMono" w:hAnsi="FreeMono" w:cs="FreeMono"/>
+          <w:color w:val="ED7D31" w:themeColor="accent2"/>
+        </w:rPr>
+        <w:t>Wire</w:t>
+      </w:r>
+      <w:r>
+        <w:rPr>
+          <w:rFonts w:ascii="FreeMono" w:hAnsi="FreeMono" w:cs="FreeMono"/>
+        </w:rPr>
+        <w:t>.</w:t>
+      </w:r>
+      <w:r>
+        <w:rPr>
+          <w:rFonts w:ascii="FreeMono" w:hAnsi="FreeMono" w:cs="FreeMono"/>
+          <w:color w:val="ED7D31" w:themeColor="accent2"/>
+        </w:rPr>
+        <w:t>endTransmission</w:t>
+      </w:r>
+      <w:proofErr w:type="spellEnd"/>
+      <w:r>
+        <w:rPr>
+          <w:rFonts w:ascii="FreeMono" w:hAnsi="FreeMono" w:cs="FreeMono"/>
+        </w:rPr>
+        <w:t>(</w:t>
+      </w:r>
+      <w:proofErr w:type="gramStart"/>
+      <w:r>
+        <w:rPr>
+          <w:rFonts w:ascii="FreeMono" w:hAnsi="FreeMono" w:cs="FreeMono"/>
+        </w:rPr>
+        <w:t>);</w:t>
+      </w:r>
+      <w:proofErr w:type="gramEnd"/>
+    </w:p>
+    <w:p>
+      <w:pPr>
+        <w:rPr>
+          <w:rFonts w:ascii="FreeMono" w:hAnsi="FreeMono" w:cs="FreeMono"/>
+        </w:rPr>
+      </w:pPr>
+    </w:p>
+    <w:p>
+      <w:pPr>
+        <w:rPr>
+          <w:rFonts w:ascii="FreeMono" w:hAnsi="FreeMono" w:cs="FreeMono"/>
+          <w:color w:val="767171" w:themeColor="background2" w:themeShade="80"/>
+        </w:rPr>
+      </w:pPr>
+      <w:r>
+        <w:rPr>
+          <w:rFonts w:ascii="FreeMono" w:hAnsi="FreeMono" w:cs="FreeMono"/>
+        </w:rPr>
+        <w:t xml:space="preserve">  </w:t>
+      </w:r>
+      <w:proofErr w:type="spellStart"/>
+      <w:proofErr w:type="gramStart"/>
+      <w:r>
+        <w:rPr>
+          <w:rFonts w:ascii="FreeMono" w:hAnsi="FreeMono" w:cs="FreeMono"/>
+          <w:color w:val="ED7D31" w:themeColor="accent2"/>
+        </w:rPr>
+        <w:t>delay</w:t>
+      </w:r>
+      <w:proofErr w:type="spellEnd"/>
+      <w:r>
+        <w:rPr>
+          <w:rFonts w:ascii="FreeMono" w:hAnsi="FreeMono" w:cs="FreeMono"/>
+        </w:rPr>
+        <w:t>(</w:t>
+      </w:r>
+      <w:proofErr w:type="gramEnd"/>
+      <w:r>
+        <w:rPr>
+          <w:rFonts w:ascii="FreeMono" w:hAnsi="FreeMono" w:cs="FreeMono"/>
+        </w:rPr>
+        <w:t xml:space="preserve">5); </w:t>
+      </w:r>
+      <w:r>
+        <w:rPr>
+          <w:rFonts w:ascii="FreeMono" w:hAnsi="FreeMono" w:cs="FreeMono"/>
+        </w:rPr>
+        <w:tab/>
+      </w:r>
+      <w:r>
+        <w:rPr>
+          <w:rFonts w:ascii="FreeMono" w:hAnsi="FreeMono" w:cs="FreeMono"/>
+        </w:rPr>
+        <w:tab/>
+      </w:r>
+      <w:r>
+        <w:rPr>
+          <w:rFonts w:ascii="FreeMono" w:hAnsi="FreeMono" w:cs="FreeMono"/>
+        </w:rPr>
+        <w:tab/>
+      </w:r>
+      <w:r>
+        <w:rPr>
+          <w:rFonts w:ascii="FreeMono" w:hAnsi="FreeMono" w:cs="FreeMono"/>
+        </w:rPr>
+        <w:tab/>
+      </w:r>
+      <w:r>
+        <w:rPr>
+          <w:rFonts w:ascii="FreeMono" w:hAnsi="FreeMono" w:cs="FreeMono"/>
+          <w:color w:val="767171" w:themeColor="background2" w:themeShade="80"/>
+        </w:rPr>
+        <w:t>//</w:t>
+      </w:r>
+      <w:r>
+        <w:rPr>
+          <w:rFonts w:ascii="FreeMono" w:hAnsi="FreeMono" w:cs="FreeMono"/>
+          <w:color w:val="767171" w:themeColor="background2" w:themeShade="80"/>
+        </w:rPr>
+        <w:t>a</w:t>
+      </w:r>
+      <w:r>
+        <w:rPr>
+          <w:rFonts w:ascii="FreeMono" w:hAnsi="FreeMono" w:cs="FreeMono"/>
+          <w:color w:val="767171" w:themeColor="background2" w:themeShade="80"/>
+        </w:rPr>
+        <w:t>ttente de la fin de la conversio</w:t>
+      </w:r>
+      <w:r>
+        <w:rPr>
+          <w:rFonts w:ascii="FreeMono" w:hAnsi="FreeMono" w:cs="FreeMono"/>
+          <w:color w:val="767171" w:themeColor="background2" w:themeShade="80"/>
+        </w:rPr>
+        <w:t>n</w:t>
+      </w:r>
+    </w:p>
+    <w:p>
+      <w:pPr>
+        <w:rPr>
+          <w:rFonts w:ascii="FreeMono" w:hAnsi="FreeMono" w:cs="FreeMono"/>
+        </w:rPr>
+      </w:pPr>
+    </w:p>
+    <w:p>
+      <w:r>
+        <w:t xml:space="preserve">La commande correspondant au signal « start conversion » est donnée dans la documentation : </w:t>
+      </w:r>
+    </w:p>
+    <w:p>
+      <w:r>
+        <w:rPr>
+          <w:noProof/>
+        </w:rPr>
+        <w:drawing>
+          <wp:inline distT="0" distB="0" distL="0" distR="0" wp14:anchorId="1F6D4ECE" wp14:editId="0BCE13C0">
+            <wp:extent cx="5760720" cy="1123315"/>
+            <wp:effectExtent l="0" t="0" r="0" b="635"/>
+            <wp:docPr id="6" name="Image 6"/>
+            <wp:cNvGraphicFramePr>
+              <a:graphicFrameLocks xmlns:a="http://schemas.openxmlformats.org/drawingml/2006/main" noChangeAspect="1"/>
+            </wp:cNvGraphicFramePr>
+            <a:graphic xmlns:a="http://schemas.openxmlformats.org/drawingml/2006/main">
+              <a:graphicData uri="http://schemas.openxmlformats.org/drawingml/2006/picture">
+                <pic:pic xmlns:pic="http://schemas.openxmlformats.org/drawingml/2006/picture">
+                  <pic:nvPicPr>
+                    <pic:cNvPr id="1" name=""/>
+                    <pic:cNvPicPr/>
+                  </pic:nvPicPr>
+                  <pic:blipFill>
+                    <a:blip r:embed="rId14"/>
+                    <a:stretch>
+                      <a:fillRect/>
+                    </a:stretch>
+                  </pic:blipFill>
+                  <pic:spPr>
+                    <a:xfrm>
+                      <a:off x="0" y="0"/>
+                      <a:ext cx="5760720" cy="1123315"/>
+                    </a:xfrm>
+                    <a:prstGeom prst="rect">
+                      <a:avLst/>
+                    </a:prstGeom>
+                  </pic:spPr>
+                </pic:pic>
+              </a:graphicData>
+            </a:graphic>
+          </wp:inline>
+        </w:drawing>
+      </w:r>
+    </w:p>
+    <w:p>
+      <w:r>
+        <w:t>Le délai d’attente est nécessaire car la conversion n’est pas instantanée. On trouve dans la datasheet l</w:t>
+      </w:r>
+      <w:r>
+        <w:t xml:space="preserve">es durées moyenne et maxi : </w:t>
+      </w:r>
+    </w:p>
+    <w:p>
+      <w:r>
+        <w:rPr>
+          <w:noProof/>
+        </w:rPr>
+        <w:drawing>
+          <wp:inline distT="0" distB="0" distL="0" distR="0">
+            <wp:extent cx="5756910" cy="691515"/>
+            <wp:effectExtent l="0" t="0" r="0" b="0"/>
+            <wp:docPr id="7" name="Image 7"/>
+            <wp:cNvGraphicFramePr>
+              <a:graphicFrameLocks xmlns:a="http://schemas.openxmlformats.org/drawingml/2006/main" noChangeAspect="1"/>
+            </wp:cNvGraphicFramePr>
+            <a:graphic xmlns:a="http://schemas.openxmlformats.org/drawingml/2006/main">
+              <a:graphicData uri="http://schemas.openxmlformats.org/drawingml/2006/picture">
+                <pic:pic xmlns:pic="http://schemas.openxmlformats.org/drawingml/2006/picture">
+                  <pic:nvPicPr>
+                    <pic:cNvPr id="0" name="Picture 8"/>
+                    <pic:cNvPicPr>
+                      <a:picLocks noChangeAspect="1" noChangeArrowheads="1"/>
+                    </pic:cNvPicPr>
+                  </pic:nvPicPr>
+                  <pic:blipFill>
+                    <a:blip r:embed="rId15" cstate="print">
+                      <a:extLst>
+                        <a:ext uri="{28A0092B-C50C-407E-A947-70E740481C1C}">
+                          <a14:useLocalDpi xmlns:a14="http://schemas.microsoft.com/office/drawing/2010/main" val="0"/>
+                        </a:ext>
+                      </a:extLst>
+                    </a:blip>
+                    <a:srcRect/>
+                    <a:stretch>
+                      <a:fillRect/>
+                    </a:stretch>
+                  </pic:blipFill>
+                  <pic:spPr bwMode="auto">
+                    <a:xfrm>
+                      <a:off x="0" y="0"/>
+                      <a:ext cx="5756910" cy="691515"/>
+                    </a:xfrm>
+                    <a:prstGeom prst="rect">
+                      <a:avLst/>
+                    </a:prstGeom>
+                    <a:noFill/>
+                    <a:ln>
+                      <a:noFill/>
+                    </a:ln>
+                  </pic:spPr>
+                </pic:pic>
+              </a:graphicData>
+            </a:graphic>
+          </wp:inline>
+        </w:drawing>
+      </w:r>
+    </w:p>
+    <w:p/>
+    <w:p>
+      <w:pPr>
+        <w:pStyle w:val="Titre3"/>
+      </w:pPr>
+      <w:r>
+        <w:t>Acquisition des données brutes (pression et température)</w:t>
+      </w:r>
+    </w:p>
+    <w:p>
+      <w:r>
+        <w:t>L’ADC a maintenant rempli les registres, on peut donc venir lire les valeurs brutes de pression et de température.</w:t>
+      </w:r>
+    </w:p>
+    <w:p>
+      <w:r>
+        <w:t xml:space="preserve">On veut lire les 4 registres suivants : </w:t>
+      </w:r>
+    </w:p>
+    <w:p>
+      <w:r>
+        <w:rPr>
+          <w:noProof/>
+        </w:rPr>
+        <w:drawing>
+          <wp:inline distT="0" distB="0" distL="0" distR="0">
+            <wp:extent cx="5756910" cy="970280"/>
+            <wp:effectExtent l="0" t="0" r="0" b="1270"/>
+            <wp:docPr id="8" name="Image 8"/>
+            <wp:cNvGraphicFramePr>
+              <a:graphicFrameLocks xmlns:a="http://schemas.openxmlformats.org/drawingml/2006/main" noChangeAspect="1"/>
+            </wp:cNvGraphicFramePr>
+            <a:graphic xmlns:a="http://schemas.openxmlformats.org/drawingml/2006/main">
+              <a:graphicData uri="http://schemas.openxmlformats.org/drawingml/2006/picture">
+                <pic:pic xmlns:pic="http://schemas.openxmlformats.org/drawingml/2006/picture">
+                  <pic:nvPicPr>
+                    <pic:cNvPr id="0" name="Picture 9"/>
+                    <pic:cNvPicPr>
+                      <a:picLocks noChangeAspect="1" noChangeArrowheads="1"/>
+                    </pic:cNvPicPr>
+                  </pic:nvPicPr>
+                  <pic:blipFill>
+                    <a:blip r:embed="rId16">
+                      <a:extLst>
+                        <a:ext uri="{28A0092B-C50C-407E-A947-70E740481C1C}">
+                          <a14:useLocalDpi xmlns:a14="http://schemas.microsoft.com/office/drawing/2010/main" val="0"/>
+                        </a:ext>
+                      </a:extLst>
+                    </a:blip>
+                    <a:srcRect/>
+                    <a:stretch>
+                      <a:fillRect/>
+                    </a:stretch>
+                  </pic:blipFill>
+                  <pic:spPr bwMode="auto">
+                    <a:xfrm>
+                      <a:off x="0" y="0"/>
+                      <a:ext cx="5756910" cy="970280"/>
+                    </a:xfrm>
+                    <a:prstGeom prst="rect">
+                      <a:avLst/>
+                    </a:prstGeom>
+                    <a:noFill/>
+                    <a:ln>
+                      <a:noFill/>
+                    </a:ln>
+                  </pic:spPr>
+                </pic:pic>
+              </a:graphicData>
+            </a:graphic>
+          </wp:inline>
+        </w:drawing>
+      </w:r>
+    </w:p>
+    <w:p>
+      <w:r>
+        <w:t xml:space="preserve">Les deux grandeurs physiques sont sur 10 bits. Il faut donc acquérir chaque trame de 8 bits et réunir les MSB et LSB pour la pression et pour la température. </w:t>
+      </w:r>
+      <w:r>
+        <w:t xml:space="preserve">Cette partie est décrite dans la suite de la fonction </w:t>
+      </w:r>
+      <w:proofErr w:type="spellStart"/>
+      <w:proofErr w:type="gramStart"/>
+      <w:r>
+        <w:t>getPT</w:t>
+      </w:r>
+      <w:proofErr w:type="spellEnd"/>
+      <w:r>
+        <w:t>(</w:t>
+      </w:r>
+      <w:proofErr w:type="gramEnd"/>
+      <w:r>
+        <w:t>)</w:t>
+      </w:r>
+      <w:r>
+        <w:t> :</w:t>
+      </w:r>
+    </w:p>
+    <w:p/>
+    <w:p>
+      <w:pPr>
+        <w:jc w:val="left"/>
+        <w:rPr>
+          <w:rFonts w:ascii="FreeMono" w:hAnsi="FreeMono" w:cs="FreeMono"/>
+          <w:color w:val="767171" w:themeColor="background2" w:themeShade="80"/>
+        </w:rPr>
+      </w:pPr>
+      <w:proofErr w:type="spellStart"/>
+      <w:proofErr w:type="gramStart"/>
+      <w:r>
+        <w:rPr>
+          <w:rFonts w:ascii="FreeMono" w:hAnsi="FreeMono" w:cs="FreeMono"/>
+          <w:color w:val="33CCCC"/>
+        </w:rPr>
+        <w:t>float</w:t>
+      </w:r>
+      <w:proofErr w:type="spellEnd"/>
+      <w:proofErr w:type="gramEnd"/>
+      <w:r>
+        <w:rPr>
+          <w:rFonts w:ascii="FreeMono" w:hAnsi="FreeMono" w:cs="FreeMono"/>
+        </w:rPr>
+        <w:t xml:space="preserve"> </w:t>
+      </w:r>
+      <w:proofErr w:type="spellStart"/>
+      <w:r>
+        <w:rPr>
+          <w:rFonts w:ascii="FreeMono" w:hAnsi="FreeMono" w:cs="FreeMono"/>
+        </w:rPr>
+        <w:t>pres</w:t>
+      </w:r>
+      <w:proofErr w:type="spellEnd"/>
+      <w:r>
+        <w:rPr>
+          <w:rFonts w:ascii="FreeMono" w:hAnsi="FreeMono" w:cs="FreeMono"/>
+        </w:rPr>
+        <w:t>, temp;</w:t>
+      </w:r>
+      <w:r>
+        <w:rPr>
+          <w:rFonts w:ascii="FreeMono" w:hAnsi="FreeMono" w:cs="FreeMono"/>
+        </w:rPr>
+        <w:tab/>
+      </w:r>
+      <w:r>
+        <w:rPr>
+          <w:rFonts w:ascii="FreeMono" w:hAnsi="FreeMono" w:cs="FreeMono"/>
+          <w:color w:val="767171" w:themeColor="background2" w:themeShade="80"/>
+        </w:rPr>
+        <w:t>//variable</w:t>
+      </w:r>
+      <w:r>
+        <w:rPr>
+          <w:rFonts w:ascii="FreeMono" w:hAnsi="FreeMono" w:cs="FreeMono"/>
+          <w:color w:val="767171" w:themeColor="background2" w:themeShade="80"/>
+        </w:rPr>
+        <w:t>s</w:t>
+      </w:r>
+      <w:r>
+        <w:rPr>
+          <w:rFonts w:ascii="FreeMono" w:hAnsi="FreeMono" w:cs="FreeMono"/>
+          <w:color w:val="767171" w:themeColor="background2" w:themeShade="80"/>
+        </w:rPr>
+        <w:t xml:space="preserve"> </w:t>
+      </w:r>
+      <w:r>
+        <w:rPr>
+          <w:rFonts w:ascii="FreeMono" w:hAnsi="FreeMono" w:cs="FreeMono"/>
+          <w:color w:val="767171" w:themeColor="background2" w:themeShade="80"/>
+        </w:rPr>
+        <w:t>locales</w:t>
+      </w:r>
+    </w:p>
+    <w:p>
+      <w:pPr>
+        <w:jc w:val="left"/>
+        <w:rPr>
+          <w:rFonts w:ascii="FreeMono" w:hAnsi="FreeMono" w:cs="FreeMono"/>
+        </w:rPr>
+      </w:pPr>
+    </w:p>
+    <w:p>
+      <w:pPr>
+        <w:jc w:val="left"/>
+        <w:rPr>
+          <w:rFonts w:ascii="FreeMono" w:hAnsi="FreeMono" w:cs="FreeMono"/>
+        </w:rPr>
+      </w:pPr>
+      <w:proofErr w:type="spellStart"/>
+      <w:r>
+        <w:rPr>
+          <w:rFonts w:ascii="FreeMono" w:hAnsi="FreeMono" w:cs="FreeMono"/>
+          <w:color w:val="ED7D31" w:themeColor="accent2"/>
+        </w:rPr>
+        <w:t>Wire</w:t>
+      </w:r>
+      <w:r>
+        <w:rPr>
+          <w:rFonts w:ascii="FreeMono" w:hAnsi="FreeMono" w:cs="FreeMono"/>
+        </w:rPr>
+        <w:t>.</w:t>
+      </w:r>
+      <w:r>
+        <w:rPr>
+          <w:rFonts w:ascii="FreeMono" w:hAnsi="FreeMono" w:cs="FreeMono"/>
+          <w:color w:val="ED7D31" w:themeColor="accent2"/>
+        </w:rPr>
+        <w:t>beginTransmission</w:t>
+      </w:r>
+      <w:proofErr w:type="spellEnd"/>
+      <w:r>
+        <w:rPr>
+          <w:rFonts w:ascii="FreeMono" w:hAnsi="FreeMono" w:cs="FreeMono"/>
+        </w:rPr>
+        <w:t>(0X60</w:t>
+      </w:r>
+      <w:proofErr w:type="gramStart"/>
+      <w:r>
+        <w:rPr>
+          <w:rFonts w:ascii="FreeMono" w:hAnsi="FreeMono" w:cs="FreeMono"/>
+        </w:rPr>
+        <w:t xml:space="preserve">);   </w:t>
+      </w:r>
+      <w:proofErr w:type="gramEnd"/>
+      <w:r>
+        <w:rPr>
+          <w:rFonts w:ascii="FreeMono" w:hAnsi="FreeMono" w:cs="FreeMono"/>
+        </w:rPr>
+        <w:t xml:space="preserve">      </w:t>
+      </w:r>
+      <w:r>
+        <w:rPr>
+          <w:rFonts w:ascii="FreeMono" w:hAnsi="FreeMono" w:cs="FreeMono"/>
+          <w:color w:val="767171" w:themeColor="background2" w:themeShade="80"/>
+        </w:rPr>
+        <w:t>//adresse du capteur : 0x60</w:t>
+      </w:r>
+    </w:p>
+    <w:p>
+      <w:pPr>
+        <w:jc w:val="left"/>
+        <w:rPr>
+          <w:rFonts w:ascii="FreeMono" w:hAnsi="FreeMono" w:cs="FreeMono"/>
+        </w:rPr>
+      </w:pPr>
+      <w:proofErr w:type="spellStart"/>
+      <w:r>
+        <w:rPr>
+          <w:rFonts w:ascii="FreeMono" w:hAnsi="FreeMono" w:cs="FreeMono"/>
+          <w:color w:val="ED7D31" w:themeColor="accent2"/>
+        </w:rPr>
+        <w:t>Wire</w:t>
+      </w:r>
+      <w:r>
+        <w:rPr>
+          <w:rFonts w:ascii="FreeMono" w:hAnsi="FreeMono" w:cs="FreeMono"/>
+        </w:rPr>
+        <w:t>.</w:t>
+      </w:r>
+      <w:r>
+        <w:rPr>
+          <w:rFonts w:ascii="FreeMono" w:hAnsi="FreeMono" w:cs="FreeMono"/>
+          <w:color w:val="ED7D31" w:themeColor="accent2"/>
+        </w:rPr>
+        <w:t>write</w:t>
+      </w:r>
+      <w:proofErr w:type="spellEnd"/>
+      <w:r>
+        <w:rPr>
+          <w:rFonts w:ascii="FreeMono" w:hAnsi="FreeMono" w:cs="FreeMono"/>
+        </w:rPr>
+        <w:t>(0x00</w:t>
+      </w:r>
+      <w:proofErr w:type="gramStart"/>
+      <w:r>
+        <w:rPr>
+          <w:rFonts w:ascii="FreeMono" w:hAnsi="FreeMono" w:cs="FreeMono"/>
+        </w:rPr>
+        <w:t>);</w:t>
+      </w:r>
+      <w:proofErr w:type="gramEnd"/>
+    </w:p>
+    <w:p>
+      <w:pPr>
+        <w:jc w:val="left"/>
+        <w:rPr>
+          <w:rFonts w:ascii="FreeMono" w:hAnsi="FreeMono" w:cs="FreeMono"/>
+        </w:rPr>
+      </w:pPr>
+      <w:proofErr w:type="spellStart"/>
+      <w:r>
+        <w:rPr>
+          <w:rFonts w:ascii="FreeMono" w:hAnsi="FreeMono" w:cs="FreeMono"/>
+          <w:color w:val="ED7D31" w:themeColor="accent2"/>
+        </w:rPr>
+        <w:t>Wire</w:t>
+      </w:r>
+      <w:r>
+        <w:rPr>
+          <w:rFonts w:ascii="FreeMono" w:hAnsi="FreeMono" w:cs="FreeMono"/>
+        </w:rPr>
+        <w:t>.</w:t>
+      </w:r>
+      <w:r>
+        <w:rPr>
+          <w:rFonts w:ascii="FreeMono" w:hAnsi="FreeMono" w:cs="FreeMono"/>
+          <w:color w:val="ED7D31" w:themeColor="accent2"/>
+        </w:rPr>
+        <w:t>endTransmission</w:t>
+      </w:r>
+      <w:proofErr w:type="spellEnd"/>
+      <w:r>
+        <w:rPr>
+          <w:rFonts w:ascii="FreeMono" w:hAnsi="FreeMono" w:cs="FreeMono"/>
+        </w:rPr>
+        <w:t>(</w:t>
+      </w:r>
+      <w:proofErr w:type="gramStart"/>
+      <w:r>
+        <w:rPr>
+          <w:rFonts w:ascii="FreeMono" w:hAnsi="FreeMono" w:cs="FreeMono"/>
+        </w:rPr>
+        <w:t>);</w:t>
+      </w:r>
+      <w:proofErr w:type="gramEnd"/>
+    </w:p>
+    <w:p>
+      <w:pPr>
+        <w:jc w:val="left"/>
+        <w:rPr>
+          <w:rFonts w:ascii="FreeMono" w:hAnsi="FreeMono" w:cs="FreeMono"/>
+        </w:rPr>
+      </w:pPr>
+    </w:p>
+    <w:p>
+      <w:pPr>
+        <w:jc w:val="left"/>
+        <w:rPr>
+          <w:rFonts w:ascii="FreeMono" w:hAnsi="FreeMono" w:cs="FreeMono"/>
+          <w:color w:val="767171" w:themeColor="background2" w:themeShade="80"/>
+        </w:rPr>
+      </w:pPr>
+      <w:proofErr w:type="spellStart"/>
+      <w:r>
+        <w:rPr>
+          <w:rFonts w:ascii="FreeMono" w:hAnsi="FreeMono" w:cs="FreeMono"/>
+          <w:color w:val="ED7D31" w:themeColor="accent2"/>
+        </w:rPr>
+        <w:t>W</w:t>
+      </w:r>
+      <w:r>
+        <w:rPr>
+          <w:rFonts w:ascii="FreeMono" w:hAnsi="FreeMono" w:cs="FreeMono"/>
+          <w:color w:val="ED7D31" w:themeColor="accent2"/>
+        </w:rPr>
+        <w:t>ire</w:t>
+      </w:r>
+      <w:r>
+        <w:rPr>
+          <w:rFonts w:ascii="FreeMono" w:hAnsi="FreeMono" w:cs="FreeMono"/>
+        </w:rPr>
+        <w:t>.</w:t>
+      </w:r>
+      <w:r>
+        <w:rPr>
+          <w:rFonts w:ascii="FreeMono" w:hAnsi="FreeMono" w:cs="FreeMono"/>
+          <w:color w:val="ED7D31" w:themeColor="accent2"/>
+        </w:rPr>
+        <w:t>requestFrom</w:t>
+      </w:r>
+      <w:proofErr w:type="spellEnd"/>
+      <w:r>
+        <w:rPr>
+          <w:rFonts w:ascii="FreeMono" w:hAnsi="FreeMono" w:cs="FreeMono"/>
+        </w:rPr>
+        <w:t>(0x60, 4</w:t>
+      </w:r>
+      <w:proofErr w:type="gramStart"/>
+      <w:r>
+        <w:rPr>
+          <w:rFonts w:ascii="FreeMono" w:hAnsi="FreeMono" w:cs="FreeMono"/>
+        </w:rPr>
+        <w:t>);</w:t>
+      </w:r>
+      <w:r>
+        <w:rPr>
+          <w:rFonts w:ascii="FreeMono" w:hAnsi="FreeMono" w:cs="FreeMono"/>
+        </w:rPr>
+        <w:t xml:space="preserve"> </w:t>
+      </w:r>
+      <w:r>
+        <w:rPr>
+          <w:rFonts w:ascii="FreeMono" w:hAnsi="FreeMono" w:cs="FreeMono"/>
+        </w:rPr>
+        <w:t xml:space="preserve"> </w:t>
+      </w:r>
+      <w:r>
+        <w:rPr>
+          <w:rFonts w:ascii="FreeMono" w:hAnsi="FreeMono" w:cs="FreeMono"/>
+          <w:color w:val="767171" w:themeColor="background2" w:themeShade="80"/>
+        </w:rPr>
+        <w:t>/</w:t>
+      </w:r>
+      <w:proofErr w:type="gramEnd"/>
+      <w:r>
+        <w:rPr>
+          <w:rFonts w:ascii="FreeMono" w:hAnsi="FreeMono" w:cs="FreeMono"/>
+          <w:color w:val="767171" w:themeColor="background2" w:themeShade="80"/>
+        </w:rPr>
+        <w:t>/4 registres à</w:t>
+      </w:r>
+      <w:r>
+        <w:rPr>
+          <w:rFonts w:ascii="FreeMono" w:hAnsi="FreeMono" w:cs="FreeMono"/>
+          <w:color w:val="767171" w:themeColor="background2" w:themeShade="80"/>
+        </w:rPr>
+        <w:t xml:space="preserve"> </w:t>
+      </w:r>
+      <w:r>
+        <w:rPr>
+          <w:rFonts w:ascii="FreeMono" w:hAnsi="FreeMono" w:cs="FreeMono"/>
+          <w:color w:val="767171" w:themeColor="background2" w:themeShade="80"/>
+        </w:rPr>
+        <w:t>partir</w:t>
+      </w:r>
+      <w:r>
+        <w:rPr>
+          <w:rFonts w:ascii="FreeMono" w:hAnsi="FreeMono" w:cs="FreeMono"/>
+          <w:color w:val="767171" w:themeColor="background2" w:themeShade="80"/>
+        </w:rPr>
+        <w:t xml:space="preserve"> </w:t>
+      </w:r>
+      <w:r>
+        <w:rPr>
+          <w:rFonts w:ascii="FreeMono" w:hAnsi="FreeMono" w:cs="FreeMono"/>
+          <w:color w:val="767171" w:themeColor="background2" w:themeShade="80"/>
+        </w:rPr>
+        <w:t>de</w:t>
+      </w:r>
+      <w:r>
+        <w:rPr>
+          <w:rFonts w:ascii="FreeMono" w:hAnsi="FreeMono" w:cs="FreeMono"/>
+          <w:color w:val="767171" w:themeColor="background2" w:themeShade="80"/>
+        </w:rPr>
+        <w:t xml:space="preserve"> </w:t>
+      </w:r>
+      <w:r>
+        <w:rPr>
+          <w:rFonts w:ascii="FreeMono" w:hAnsi="FreeMono" w:cs="FreeMono"/>
+          <w:color w:val="767171" w:themeColor="background2" w:themeShade="80"/>
+        </w:rPr>
+        <w:t>l'adresse 0x06</w:t>
+      </w:r>
+    </w:p>
+    <w:p>
+      <w:pPr>
+        <w:jc w:val="left"/>
+        <w:rPr>
+          <w:rFonts w:ascii="FreeMono" w:hAnsi="FreeMono" w:cs="FreeMono"/>
+        </w:rPr>
+      </w:pPr>
+      <w:proofErr w:type="spellStart"/>
+      <w:proofErr w:type="gramStart"/>
+      <w:r>
+        <w:rPr>
+          <w:rFonts w:ascii="FreeMono" w:hAnsi="FreeMono" w:cs="FreeMono"/>
+        </w:rPr>
+        <w:t>pres</w:t>
+      </w:r>
+      <w:proofErr w:type="spellEnd"/>
+      <w:proofErr w:type="gramEnd"/>
+      <w:r>
+        <w:rPr>
+          <w:rFonts w:ascii="FreeMono" w:hAnsi="FreeMono" w:cs="FreeMono"/>
+        </w:rPr>
+        <w:t xml:space="preserve"> = ((  </w:t>
+      </w:r>
+      <w:proofErr w:type="spellStart"/>
+      <w:r>
+        <w:rPr>
+          <w:rFonts w:ascii="FreeMono" w:hAnsi="FreeMono" w:cs="FreeMono"/>
+          <w:color w:val="ED7D31" w:themeColor="accent2"/>
+        </w:rPr>
+        <w:t>Wire</w:t>
+      </w:r>
+      <w:r>
+        <w:rPr>
+          <w:rFonts w:ascii="FreeMono" w:hAnsi="FreeMono" w:cs="FreeMono"/>
+        </w:rPr>
+        <w:t>.</w:t>
+      </w:r>
+      <w:r>
+        <w:rPr>
+          <w:rFonts w:ascii="FreeMono" w:hAnsi="FreeMono" w:cs="FreeMono"/>
+          <w:color w:val="ED7D31" w:themeColor="accent2"/>
+        </w:rPr>
+        <w:t>read</w:t>
+      </w:r>
+      <w:proofErr w:type="spellEnd"/>
+      <w:r>
+        <w:rPr>
+          <w:rFonts w:ascii="FreeMono" w:hAnsi="FreeMono" w:cs="FreeMono"/>
+        </w:rPr>
+        <w:t>() &lt;&lt; 8) | (</w:t>
+      </w:r>
+      <w:proofErr w:type="spellStart"/>
+      <w:r>
+        <w:rPr>
+          <w:rFonts w:ascii="FreeMono" w:hAnsi="FreeMono" w:cs="FreeMono"/>
+          <w:color w:val="ED7D31" w:themeColor="accent2"/>
+        </w:rPr>
+        <w:t>Wire</w:t>
+      </w:r>
+      <w:r>
+        <w:rPr>
+          <w:rFonts w:ascii="FreeMono" w:hAnsi="FreeMono" w:cs="FreeMono"/>
+        </w:rPr>
+        <w:t>.</w:t>
+      </w:r>
+      <w:r>
+        <w:rPr>
+          <w:rFonts w:ascii="FreeMono" w:hAnsi="FreeMono" w:cs="FreeMono"/>
+          <w:color w:val="ED7D31" w:themeColor="accent2"/>
+        </w:rPr>
+        <w:t>read</w:t>
+      </w:r>
+      <w:proofErr w:type="spellEnd"/>
+      <w:r>
+        <w:rPr>
+          <w:rFonts w:ascii="FreeMono" w:hAnsi="FreeMono" w:cs="FreeMono"/>
+        </w:rPr>
+        <w:t>())) &gt;&gt; 6;</w:t>
+      </w:r>
+      <w:r>
+        <w:rPr>
+          <w:rFonts w:ascii="FreeMono" w:hAnsi="FreeMono" w:cs="FreeMono"/>
+        </w:rPr>
+        <w:t xml:space="preserve"> </w:t>
+      </w:r>
+      <w:r>
+        <w:rPr>
+          <w:rFonts w:ascii="FreeMono" w:hAnsi="FreeMono" w:cs="FreeMono"/>
+        </w:rPr>
+        <w:t xml:space="preserve"> </w:t>
+      </w:r>
+      <w:r>
+        <w:rPr>
+          <w:rFonts w:ascii="FreeMono" w:hAnsi="FreeMono" w:cs="FreeMono"/>
+          <w:color w:val="767171" w:themeColor="background2" w:themeShade="80"/>
+        </w:rPr>
+        <w:t>//MSB=8b LSB=2b</w:t>
+      </w:r>
+    </w:p>
+    <w:p>
+      <w:pPr>
+        <w:jc w:val="left"/>
+        <w:rPr>
+          <w:rFonts w:ascii="FreeMono" w:hAnsi="FreeMono" w:cs="FreeMono"/>
+          <w:color w:val="767171" w:themeColor="background2" w:themeShade="80"/>
+        </w:rPr>
+      </w:pPr>
+      <w:proofErr w:type="gramStart"/>
+      <w:r>
+        <w:rPr>
+          <w:rFonts w:ascii="FreeMono" w:hAnsi="FreeMono" w:cs="FreeMono"/>
+        </w:rPr>
+        <w:t>temp</w:t>
+      </w:r>
+      <w:proofErr w:type="gramEnd"/>
+      <w:r>
+        <w:rPr>
+          <w:rFonts w:ascii="FreeMono" w:hAnsi="FreeMono" w:cs="FreeMono"/>
+        </w:rPr>
+        <w:t xml:space="preserve"> = (( </w:t>
+      </w:r>
+      <w:proofErr w:type="spellStart"/>
+      <w:r>
+        <w:rPr>
+          <w:rFonts w:ascii="FreeMono" w:hAnsi="FreeMono" w:cs="FreeMono"/>
+          <w:color w:val="ED7D31" w:themeColor="accent2"/>
+        </w:rPr>
+        <w:t>Wire</w:t>
+      </w:r>
+      <w:r>
+        <w:rPr>
+          <w:rFonts w:ascii="FreeMono" w:hAnsi="FreeMono" w:cs="FreeMono"/>
+        </w:rPr>
+        <w:t>.</w:t>
+      </w:r>
+      <w:r>
+        <w:rPr>
+          <w:rFonts w:ascii="FreeMono" w:hAnsi="FreeMono" w:cs="FreeMono"/>
+          <w:color w:val="ED7D31" w:themeColor="accent2"/>
+        </w:rPr>
+        <w:t>read</w:t>
+      </w:r>
+      <w:proofErr w:type="spellEnd"/>
+      <w:r>
+        <w:rPr>
+          <w:rFonts w:ascii="FreeMono" w:hAnsi="FreeMono" w:cs="FreeMono"/>
+        </w:rPr>
+        <w:t>() &lt;&lt; 8) | (</w:t>
+      </w:r>
+      <w:proofErr w:type="spellStart"/>
+      <w:r>
+        <w:rPr>
+          <w:rFonts w:ascii="FreeMono" w:hAnsi="FreeMono" w:cs="FreeMono"/>
+          <w:color w:val="ED7D31" w:themeColor="accent2"/>
+        </w:rPr>
+        <w:t>Wire</w:t>
+      </w:r>
+      <w:r>
+        <w:rPr>
+          <w:rFonts w:ascii="FreeMono" w:hAnsi="FreeMono" w:cs="FreeMono"/>
+        </w:rPr>
+        <w:t>.</w:t>
+      </w:r>
+      <w:r>
+        <w:rPr>
+          <w:rFonts w:ascii="FreeMono" w:hAnsi="FreeMono" w:cs="FreeMono"/>
+          <w:color w:val="ED7D31" w:themeColor="accent2"/>
+        </w:rPr>
+        <w:t>read</w:t>
+      </w:r>
+      <w:proofErr w:type="spellEnd"/>
+      <w:r>
+        <w:rPr>
+          <w:rFonts w:ascii="FreeMono" w:hAnsi="FreeMono" w:cs="FreeMono"/>
+        </w:rPr>
+        <w:t xml:space="preserve">())) &gt;&gt; 6;   </w:t>
+      </w:r>
+      <w:r>
+        <w:rPr>
+          <w:rFonts w:ascii="FreeMono" w:hAnsi="FreeMono" w:cs="FreeMono"/>
+          <w:color w:val="767171" w:themeColor="background2" w:themeShade="80"/>
+        </w:rPr>
+        <w:t>/</w:t>
+      </w:r>
+      <w:r>
+        <w:rPr>
+          <w:rFonts w:ascii="FreeMono" w:hAnsi="FreeMono" w:cs="FreeMono"/>
+          <w:color w:val="767171" w:themeColor="background2" w:themeShade="80"/>
+        </w:rPr>
+        <w:t>/</w:t>
+      </w:r>
+      <w:r>
+        <w:rPr>
+          <w:rFonts w:ascii="FreeMono" w:hAnsi="FreeMono" w:cs="FreeMono"/>
+          <w:color w:val="767171" w:themeColor="background2" w:themeShade="80"/>
+        </w:rPr>
+        <w:t>MSB=8b LSB=2b</w:t>
+      </w:r>
+    </w:p>
+    <w:p>
+      <w:pPr>
+        <w:rPr>
+          <w:rFonts w:ascii="FreeMono" w:hAnsi="FreeMono" w:cs="FreeMono"/>
+        </w:rPr>
+      </w:pPr>
+    </w:p>
+    <w:p>
+      <w:pPr>
+        <w:pStyle w:val="Titre3"/>
+      </w:pPr>
+      <w:r>
+        <w:t xml:space="preserve">Correction des données </w:t>
+      </w:r>
+    </w:p>
+    <w:p>
+      <w:r>
+        <w:t xml:space="preserve">Les données sont corrigées grâce aux paramètres précédemment </w:t>
+      </w:r>
+      <w:r>
+        <w:t>acquis.</w:t>
+      </w:r>
+    </w:p>
+    <w:p>
+      <w:r>
+        <w:t>Le calcul est donné dans la documentation du capteur.</w:t>
+      </w:r>
+    </w:p>
+    <w:p>
+      <w:r>
+        <w:lastRenderedPageBreak/>
+        <w:t xml:space="preserve">Cette partie est également décrite dans la fonction </w:t>
+      </w:r>
+      <w:proofErr w:type="spellStart"/>
+      <w:proofErr w:type="gramStart"/>
+      <w:r>
+        <w:t>getPT</w:t>
+      </w:r>
+      <w:proofErr w:type="spellEnd"/>
+      <w:r>
+        <w:t>(</w:t>
+      </w:r>
+      <w:proofErr w:type="gramEnd"/>
+      <w:r>
+        <w:t>).</w:t>
+      </w:r>
+    </w:p>
+    <w:p/>
+    <w:p>
+      <w:pPr>
+        <w:jc w:val="left"/>
+        <w:rPr>
+          <w:rFonts w:ascii="FreeMono" w:hAnsi="FreeMono" w:cs="FreeMono"/>
+          <w:color w:val="767171" w:themeColor="background2" w:themeShade="80"/>
+        </w:rPr>
+      </w:pPr>
+      <w:proofErr w:type="spellStart"/>
+      <w:proofErr w:type="gramStart"/>
+      <w:r>
+        <w:rPr>
+          <w:rFonts w:ascii="FreeMono" w:hAnsi="FreeMono" w:cs="FreeMono"/>
+          <w:color w:val="33CCCC"/>
+        </w:rPr>
+        <w:t>float</w:t>
+      </w:r>
+      <w:proofErr w:type="spellEnd"/>
+      <w:proofErr w:type="gramEnd"/>
+      <w:r>
+        <w:rPr>
+          <w:rFonts w:ascii="FreeMono" w:hAnsi="FreeMono" w:cs="FreeMono"/>
+        </w:rPr>
+        <w:t xml:space="preserve"> </w:t>
+      </w:r>
+      <w:proofErr w:type="spellStart"/>
+      <w:r>
+        <w:rPr>
+          <w:rFonts w:ascii="FreeMono" w:hAnsi="FreeMono" w:cs="FreeMono"/>
+        </w:rPr>
+        <w:t>pressureComp</w:t>
+      </w:r>
+      <w:proofErr w:type="spellEnd"/>
+      <w:r>
+        <w:rPr>
+          <w:rFonts w:ascii="FreeMono" w:hAnsi="FreeMono" w:cs="FreeMono"/>
+        </w:rPr>
+        <w:t>;</w:t>
+      </w:r>
+      <w:r>
+        <w:rPr>
+          <w:rFonts w:ascii="FreeMono" w:hAnsi="FreeMono" w:cs="FreeMono"/>
+        </w:rPr>
+        <w:t xml:space="preserve"> </w:t>
+      </w:r>
+      <w:r>
+        <w:rPr>
+          <w:rFonts w:ascii="FreeMono" w:hAnsi="FreeMono" w:cs="FreeMono"/>
+        </w:rPr>
+        <w:tab/>
+      </w:r>
+      <w:r>
+        <w:rPr>
+          <w:rFonts w:ascii="FreeMono" w:hAnsi="FreeMono" w:cs="FreeMono"/>
+        </w:rPr>
+        <w:tab/>
+      </w:r>
+      <w:r>
+        <w:rPr>
+          <w:rFonts w:ascii="FreeMono" w:hAnsi="FreeMono" w:cs="FreeMono"/>
+        </w:rPr>
+        <w:tab/>
+      </w:r>
+      <w:r>
+        <w:rPr>
+          <w:rFonts w:ascii="FreeMono" w:hAnsi="FreeMono" w:cs="FreeMono"/>
+          <w:color w:val="767171" w:themeColor="background2" w:themeShade="80"/>
+        </w:rPr>
+        <w:t xml:space="preserve">//variable </w:t>
+      </w:r>
+      <w:r>
+        <w:rPr>
+          <w:rFonts w:ascii="FreeMono" w:hAnsi="FreeMono" w:cs="FreeMono"/>
+          <w:color w:val="767171" w:themeColor="background2" w:themeShade="80"/>
+        </w:rPr>
+        <w:t>locale</w:t>
+      </w:r>
+    </w:p>
+    <w:p>
+      <w:pPr>
+        <w:jc w:val="left"/>
+        <w:rPr>
+          <w:rFonts w:ascii="FreeMono" w:hAnsi="FreeMono" w:cs="FreeMono"/>
+        </w:rPr>
+      </w:pPr>
+    </w:p>
+    <w:p>
+      <w:pPr>
+        <w:jc w:val="left"/>
+        <w:rPr>
+          <w:rFonts w:ascii="FreeMono" w:hAnsi="FreeMono" w:cs="FreeMono"/>
+        </w:rPr>
+      </w:pPr>
+      <w:proofErr w:type="spellStart"/>
+      <w:proofErr w:type="gramStart"/>
+      <w:r>
+        <w:rPr>
+          <w:rFonts w:ascii="FreeMono" w:hAnsi="FreeMono" w:cs="FreeMono"/>
+        </w:rPr>
+        <w:t>pressureComp</w:t>
+      </w:r>
+      <w:proofErr w:type="spellEnd"/>
+      <w:proofErr w:type="gramEnd"/>
+      <w:r>
+        <w:rPr>
+          <w:rFonts w:ascii="FreeMono" w:hAnsi="FreeMono" w:cs="FreeMono"/>
+        </w:rPr>
+        <w:t xml:space="preserve"> = fA0 + (fB1 + fC12 * temp ) * </w:t>
+      </w:r>
+      <w:proofErr w:type="spellStart"/>
+      <w:r>
+        <w:rPr>
+          <w:rFonts w:ascii="FreeMono" w:hAnsi="FreeMono" w:cs="FreeMono"/>
+        </w:rPr>
+        <w:t>pres</w:t>
+      </w:r>
+      <w:proofErr w:type="spellEnd"/>
+      <w:r>
+        <w:rPr>
+          <w:rFonts w:ascii="FreeMono" w:hAnsi="FreeMono" w:cs="FreeMono"/>
+        </w:rPr>
+        <w:t xml:space="preserve"> + fB2 * temp;</w:t>
+      </w:r>
+    </w:p>
+    <w:p>
+      <w:pPr>
+        <w:jc w:val="left"/>
+        <w:rPr>
+          <w:rFonts w:ascii="FreeMono" w:hAnsi="FreeMono" w:cs="FreeMono"/>
+          <w:color w:val="33CCCC"/>
+        </w:rPr>
+      </w:pPr>
+    </w:p>
+    <w:p>
+      <w:r>
+        <w:t>Il faut maintenant convertir la pression en kPa et la température en °C.</w:t>
+      </w:r>
+    </w:p>
+    <w:p/>
+    <w:p>
+      <w:pPr>
+        <w:jc w:val="left"/>
+        <w:rPr>
+          <w:rFonts w:ascii="FreeMono" w:hAnsi="FreeMono" w:cs="FreeMono"/>
+          <w:color w:val="767171" w:themeColor="background2" w:themeShade="80"/>
+        </w:rPr>
+      </w:pPr>
+      <w:proofErr w:type="spellStart"/>
+      <w:proofErr w:type="gramStart"/>
+      <w:r>
+        <w:rPr>
+          <w:rFonts w:ascii="FreeMono" w:hAnsi="FreeMono" w:cs="FreeMono"/>
+          <w:color w:val="33CCCC"/>
+        </w:rPr>
+        <w:t>float</w:t>
+      </w:r>
+      <w:proofErr w:type="spellEnd"/>
+      <w:proofErr w:type="gramEnd"/>
+      <w:r>
+        <w:rPr>
+          <w:rFonts w:ascii="FreeMono" w:hAnsi="FreeMono" w:cs="FreeMono"/>
+        </w:rPr>
+        <w:t xml:space="preserve"> P, T;</w:t>
+      </w:r>
+      <w:r>
+        <w:rPr>
+          <w:rFonts w:ascii="FreeMono" w:hAnsi="FreeMono" w:cs="FreeMono"/>
+          <w:color w:val="767171" w:themeColor="background2" w:themeShade="80"/>
+        </w:rPr>
+        <w:t xml:space="preserve"> </w:t>
+      </w:r>
+      <w:r>
+        <w:rPr>
+          <w:rFonts w:ascii="FreeMono" w:hAnsi="FreeMono" w:cs="FreeMono"/>
+          <w:color w:val="767171" w:themeColor="background2" w:themeShade="80"/>
+        </w:rPr>
+        <w:tab/>
+      </w:r>
+      <w:r>
+        <w:rPr>
+          <w:rFonts w:ascii="FreeMono" w:hAnsi="FreeMono" w:cs="FreeMono"/>
+          <w:color w:val="767171" w:themeColor="background2" w:themeShade="80"/>
+        </w:rPr>
+        <w:tab/>
+      </w:r>
+      <w:r>
+        <w:rPr>
+          <w:rFonts w:ascii="FreeMono" w:hAnsi="FreeMono" w:cs="FreeMono"/>
+          <w:color w:val="767171" w:themeColor="background2" w:themeShade="80"/>
+        </w:rPr>
+        <w:t>//variable globale</w:t>
+      </w:r>
+      <w:r>
+        <w:rPr>
+          <w:rFonts w:ascii="FreeMono" w:hAnsi="FreeMono" w:cs="FreeMono"/>
+          <w:color w:val="767171" w:themeColor="background2" w:themeShade="80"/>
+        </w:rPr>
+        <w:t xml:space="preserve"> déclarée hors fonction</w:t>
+      </w:r>
+    </w:p>
+    <w:p>
+      <w:pPr>
+        <w:jc w:val="left"/>
+        <w:rPr>
+          <w:rFonts w:ascii="FreeMono" w:hAnsi="FreeMono" w:cs="FreeMono"/>
+          <w:color w:val="767171" w:themeColor="background2" w:themeShade="80"/>
+        </w:rPr>
+      </w:pPr>
+    </w:p>
+    <w:p>
+      <w:pPr>
+        <w:jc w:val="left"/>
+        <w:rPr>
+          <w:rFonts w:ascii="FreeMono" w:hAnsi="FreeMono" w:cs="FreeMono"/>
+        </w:rPr>
+      </w:pPr>
+      <w:r>
+        <w:rPr>
+          <w:rFonts w:ascii="FreeMono" w:hAnsi="FreeMono" w:cs="FreeMono"/>
+        </w:rPr>
+        <w:t xml:space="preserve">P = ((65.0 / 1023.0) * </w:t>
+      </w:r>
+      <w:proofErr w:type="spellStart"/>
+      <w:r>
+        <w:rPr>
+          <w:rFonts w:ascii="FreeMono" w:hAnsi="FreeMono" w:cs="FreeMono"/>
+        </w:rPr>
+        <w:t>pressureComp</w:t>
+      </w:r>
+      <w:proofErr w:type="spellEnd"/>
+      <w:r>
+        <w:rPr>
+          <w:rFonts w:ascii="FreeMono" w:hAnsi="FreeMono" w:cs="FreeMono"/>
+        </w:rPr>
+        <w:t xml:space="preserve">) + 50.0;        </w:t>
+      </w:r>
+      <w:r>
+        <w:rPr>
+          <w:rFonts w:ascii="FreeMono" w:hAnsi="FreeMono" w:cs="FreeMono"/>
+          <w:color w:val="767171" w:themeColor="background2" w:themeShade="80"/>
+        </w:rPr>
+        <w:t>// kPa</w:t>
+      </w:r>
+    </w:p>
+    <w:p>
+      <w:pPr>
+        <w:jc w:val="left"/>
+        <w:rPr>
+          <w:rFonts w:ascii="FreeMono" w:hAnsi="FreeMono" w:cs="FreeMono"/>
+        </w:rPr>
+      </w:pPr>
+      <w:r>
+        <w:rPr>
+          <w:rFonts w:ascii="FreeMono" w:hAnsi="FreeMono" w:cs="FreeMono"/>
+        </w:rPr>
+        <w:t>T = ((</w:t>
+      </w:r>
+      <w:proofErr w:type="spellStart"/>
+      <w:r>
+        <w:rPr>
+          <w:rFonts w:ascii="FreeMono" w:hAnsi="FreeMono" w:cs="FreeMono"/>
+          <w:color w:val="33CCCC"/>
+        </w:rPr>
+        <w:t>float</w:t>
+      </w:r>
+      <w:proofErr w:type="spellEnd"/>
+      <w:r>
+        <w:rPr>
+          <w:rFonts w:ascii="FreeMono" w:hAnsi="FreeMono" w:cs="FreeMono"/>
+        </w:rPr>
+        <w:t xml:space="preserve">) temp - 498.0) / -5.35 + 25.0;          </w:t>
+      </w:r>
+      <w:r>
+        <w:rPr>
+          <w:rFonts w:ascii="FreeMono" w:hAnsi="FreeMono" w:cs="FreeMono"/>
+          <w:color w:val="767171" w:themeColor="background2" w:themeShade="80"/>
+        </w:rPr>
+        <w:t xml:space="preserve">// </w:t>
+      </w:r>
+      <w:r>
+        <w:rPr>
+          <w:rFonts w:ascii="FreeMono" w:hAnsi="FreeMono" w:cs="FreeMono"/>
+          <w:color w:val="767171" w:themeColor="background2" w:themeShade="80"/>
+        </w:rPr>
+        <w:t>°</w:t>
+      </w:r>
+      <w:r>
+        <w:rPr>
+          <w:rFonts w:ascii="FreeMono" w:hAnsi="FreeMono" w:cs="FreeMono"/>
+          <w:color w:val="767171" w:themeColor="background2" w:themeShade="80"/>
+        </w:rPr>
+        <w:t>C</w:t>
       </w:r>
     </w:p>
     <w:p/>
@@ -5305,7 +9427,7 @@
     <w:p/>
     <w:p/>
     <w:sectPr>
-      <w:footerReference w:type="default" r:id="rId11"/>
+      <w:footerReference w:type="default" r:id="rId17"/>
       <w:pgSz w:w="11906" w:h="16838"/>
       <w:pgMar w:top="1417" w:right="1417" w:bottom="1417" w:left="1417" w:header="708" w:footer="708" w:gutter="0"/>
       <w:pgNumType w:start="0"/>
@@ -5845,6 +9967,118 @@
       </w:pPr>
     </w:lvl>
   </w:abstractNum>
+  <w:abstractNum w:abstractNumId="3" w15:restartNumberingAfterBreak="0">
+    <w:nsid w:val="6F531481"/>
+    <w:multiLevelType w:val="hybridMultilevel"/>
+    <w:tmpl w:val="967CA358"/>
+    <w:lvl w:ilvl="0" w:tplc="E468FFEC">
+      <w:numFmt w:val="bullet"/>
+      <w:lvlText w:val="-"/>
+      <w:lvlJc w:val="left"/>
+      <w:pPr>
+        <w:ind w:left="720" w:hanging="360"/>
+      </w:pPr>
+      <w:rPr>
+        <w:rFonts w:ascii="Calibri" w:eastAsiaTheme="minorHAnsi" w:hAnsi="Calibri" w:cstheme="minorBidi" w:hint="default"/>
+      </w:rPr>
+    </w:lvl>
+    <w:lvl w:ilvl="1" w:tplc="040C0003" w:tentative="1">
+      <w:start w:val="1"/>
+      <w:numFmt w:val="bullet"/>
+      <w:lvlText w:val="o"/>
+      <w:lvlJc w:val="left"/>
+      <w:pPr>
+        <w:ind w:left="1440" w:hanging="360"/>
+      </w:pPr>
+      <w:rPr>
+        <w:rFonts w:ascii="Courier New" w:hAnsi="Courier New" w:cs="Courier New" w:hint="default"/>
+      </w:rPr>
+    </w:lvl>
+    <w:lvl w:ilvl="2" w:tplc="040C0005" w:tentative="1">
+      <w:start w:val="1"/>
+      <w:numFmt w:val="bullet"/>
+      <w:lvlText w:val=""/>
+      <w:lvlJc w:val="left"/>
+      <w:pPr>
+        <w:ind w:left="2160" w:hanging="360"/>
+      </w:pPr>
+      <w:rPr>
+        <w:rFonts w:ascii="Wingdings" w:hAnsi="Wingdings" w:hint="default"/>
+      </w:rPr>
+    </w:lvl>
+    <w:lvl w:ilvl="3" w:tplc="040C0001" w:tentative="1">
+      <w:start w:val="1"/>
+      <w:numFmt w:val="bullet"/>
+      <w:lvlText w:val=""/>
+      <w:lvlJc w:val="left"/>
+      <w:pPr>
+        <w:ind w:left="2880" w:hanging="360"/>
+      </w:pPr>
+      <w:rPr>
+        <w:rFonts w:ascii="Symbol" w:hAnsi="Symbol" w:hint="default"/>
+      </w:rPr>
+    </w:lvl>
+    <w:lvl w:ilvl="4" w:tplc="040C0003" w:tentative="1">
+      <w:start w:val="1"/>
+      <w:numFmt w:val="bullet"/>
+      <w:lvlText w:val="o"/>
+      <w:lvlJc w:val="left"/>
+      <w:pPr>
+        <w:ind w:left="3600" w:hanging="360"/>
+      </w:pPr>
+      <w:rPr>
+        <w:rFonts w:ascii="Courier New" w:hAnsi="Courier New" w:cs="Courier New" w:hint="default"/>
+      </w:rPr>
+    </w:lvl>
+    <w:lvl w:ilvl="5" w:tplc="040C0005" w:tentative="1">
+      <w:start w:val="1"/>
+      <w:numFmt w:val="bullet"/>
+      <w:lvlText w:val=""/>
+      <w:lvlJc w:val="left"/>
+      <w:pPr>
+        <w:ind w:left="4320" w:hanging="360"/>
+      </w:pPr>
+      <w:rPr>
+        <w:rFonts w:ascii="Wingdings" w:hAnsi="Wingdings" w:hint="default"/>
+      </w:rPr>
+    </w:lvl>
+    <w:lvl w:ilvl="6" w:tplc="040C0001" w:tentative="1">
+      <w:start w:val="1"/>
+      <w:numFmt w:val="bullet"/>
+      <w:lvlText w:val=""/>
+      <w:lvlJc w:val="left"/>
+      <w:pPr>
+        <w:ind w:left="5040" w:hanging="360"/>
+      </w:pPr>
+      <w:rPr>
+        <w:rFonts w:ascii="Symbol" w:hAnsi="Symbol" w:hint="default"/>
+      </w:rPr>
+    </w:lvl>
+    <w:lvl w:ilvl="7" w:tplc="040C0003" w:tentative="1">
+      <w:start w:val="1"/>
+      <w:numFmt w:val="bullet"/>
+      <w:lvlText w:val="o"/>
+      <w:lvlJc w:val="left"/>
+      <w:pPr>
+        <w:ind w:left="5760" w:hanging="360"/>
+      </w:pPr>
+      <w:rPr>
+        <w:rFonts w:ascii="Courier New" w:hAnsi="Courier New" w:cs="Courier New" w:hint="default"/>
+      </w:rPr>
+    </w:lvl>
+    <w:lvl w:ilvl="8" w:tplc="040C0005" w:tentative="1">
+      <w:start w:val="1"/>
+      <w:numFmt w:val="bullet"/>
+      <w:lvlText w:val=""/>
+      <w:lvlJc w:val="left"/>
+      <w:pPr>
+        <w:ind w:left="6480" w:hanging="360"/>
+      </w:pPr>
+      <w:rPr>
+        <w:rFonts w:ascii="Wingdings" w:hAnsi="Wingdings" w:hint="default"/>
+      </w:rPr>
+    </w:lvl>
+  </w:abstractNum>
   <w:num w:numId="1">
     <w:abstractNumId w:val="2"/>
   </w:num>
@@ -5859,6 +10093,9 @@
   </w:num>
   <w:num w:numId="4">
     <w:abstractNumId w:val="0"/>
+  </w:num>
+  <w:num w:numId="5">
+    <w:abstractNumId w:val="3"/>
   </w:num>
 </w:numbering>
 </file>
@@ -6260,7 +10497,7 @@
   <w:style w:type="paragraph" w:default="1" w:styleId="Normal">
     <w:name w:val="Normal"/>
     <w:qFormat/>
-    <w:rsid w:val="00016995"/>
+    <w:rsid w:val="00F907BB"/>
     <w:pPr>
       <w:spacing w:after="0"/>
       <w:jc w:val="both"/>
@@ -6314,6 +10551,28 @@
       <w:rFonts w:asciiTheme="majorHAnsi" w:eastAsiaTheme="majorEastAsia" w:hAnsiTheme="majorHAnsi" w:cstheme="majorBidi"/>
       <w:color w:val="2F5496" w:themeColor="accent1" w:themeShade="BF"/>
       <w:szCs w:val="26"/>
+    </w:rPr>
+  </w:style>
+  <w:style w:type="paragraph" w:styleId="Titre3">
+    <w:name w:val="heading 3"/>
+    <w:basedOn w:val="Normal"/>
+    <w:next w:val="Normal"/>
+    <w:link w:val="Titre3Car"/>
+    <w:uiPriority w:val="9"/>
+    <w:unhideWhenUsed/>
+    <w:qFormat/>
+    <w:rsid w:val="0008222E"/>
+    <w:pPr>
+      <w:keepNext/>
+      <w:keepLines/>
+      <w:spacing w:before="40"/>
+      <w:outlineLvl w:val="2"/>
+    </w:pPr>
+    <w:rPr>
+      <w:rFonts w:asciiTheme="majorHAnsi" w:eastAsiaTheme="majorEastAsia" w:hAnsiTheme="majorHAnsi" w:cstheme="majorBidi"/>
+      <w:color w:val="1F3763" w:themeColor="accent1" w:themeShade="7F"/>
+      <w:sz w:val="24"/>
+      <w:szCs w:val="24"/>
     </w:rPr>
   </w:style>
   <w:style w:type="character" w:default="1" w:styleId="Policepardfaut">
@@ -6496,6 +10755,19 @@
       <w:color w:val="808080"/>
     </w:rPr>
   </w:style>
+  <w:style w:type="character" w:customStyle="1" w:styleId="Titre3Car">
+    <w:name w:val="Titre 3 Car"/>
+    <w:basedOn w:val="Policepardfaut"/>
+    <w:link w:val="Titre3"/>
+    <w:uiPriority w:val="9"/>
+    <w:rsid w:val="0008222E"/>
+    <w:rPr>
+      <w:rFonts w:asciiTheme="majorHAnsi" w:eastAsiaTheme="majorEastAsia" w:hAnsiTheme="majorHAnsi" w:cstheme="majorBidi"/>
+      <w:color w:val="1F3763" w:themeColor="accent1" w:themeShade="7F"/>
+      <w:sz w:val="24"/>
+      <w:szCs w:val="24"/>
+    </w:rPr>
+  </w:style>
 </w:styles>
 </file>
 
@@ -6586,6 +10858,12 @@
     <w:pitch w:val="variable"/>
     <w:sig w:usb0="E00002FF" w:usb1="420024FF" w:usb2="00000000" w:usb3="00000000" w:csb0="0000019F" w:csb1="00000000"/>
   </w:font>
+  <w:font w:name="FreeMono">
+    <w:charset w:val="00"/>
+    <w:family w:val="modern"/>
+    <w:pitch w:val="variable"/>
+    <w:sig w:usb0="E4000EFF" w:usb1="40007FFF" w:usb2="00049020" w:usb3="00000000" w:csb0="000001BF" w:csb1="00000000"/>
+  </w:font>
 </w:fonts>
 </file>
 
@@ -6609,6 +10887,7 @@
     <w:rsid w:val="00462909"/>
     <w:rsid w:val="005D4619"/>
     <w:rsid w:val="007867F7"/>
+    <w:rsid w:val="00820672"/>
     <w:rsid w:val="008C0389"/>
     <w:rsid w:val="00B53FFD"/>
     <w:rsid w:val="00B63898"/>
@@ -7414,7 +11693,7 @@
 </file>
 
 <file path=customXml/itemProps2.xml><?xml version="1.0" encoding="utf-8"?>
-<ds:datastoreItem xmlns:ds="http://schemas.openxmlformats.org/officeDocument/2006/customXml" ds:itemID="{2A954A16-CF38-44A9-A957-AA2FA795ECBF}">
+<ds:datastoreItem xmlns:ds="http://schemas.openxmlformats.org/officeDocument/2006/customXml" ds:itemID="{2B43123F-06B2-482E-9CFD-753FD6C52F73}">
   <ds:schemaRefs>
     <ds:schemaRef ds:uri="http://schemas.openxmlformats.org/officeDocument/2006/bibliography"/>
   </ds:schemaRefs>

</xml_diff>